<commit_message>
Final changes to Bewertung.docx
</commit_message>
<xml_diff>
--- a/doc/Bewertung.docx
+++ b/doc/Bewertung.docx
@@ -5,6 +5,7 @@
     <w:p>
       <w:pPr>
         <w:rPr>
+          <w:rFonts w:hint="eastAsia"/>
           <w:b/>
           <w:bCs/>
           <w:sz w:val="40"/>
@@ -21,10 +22,17 @@
         <w:t>Python - Programmentwurf</w:t>
       </w:r>
     </w:p>
-    <w:p/>
-    <w:p>
-      <w:pPr>
-        <w:rPr>
+    <w:p>
+      <w:pPr>
+        <w:rPr>
+          <w:rFonts w:hint="eastAsia"/>
+        </w:rPr>
+      </w:pPr>
+    </w:p>
+    <w:p>
+      <w:pPr>
+        <w:rPr>
+          <w:rFonts w:hint="eastAsia"/>
           <w:b/>
           <w:bCs/>
         </w:rPr>
@@ -58,6 +66,7 @@
             <w:pPr>
               <w:widowControl w:val="0"/>
               <w:rPr>
+                <w:rFonts w:hint="eastAsia"/>
                 <w:b/>
                 <w:bCs/>
               </w:rPr>
@@ -80,17 +89,28 @@
             <w:pPr>
               <w:widowControl w:val="0"/>
               <w:rPr>
+                <w:rFonts w:hint="eastAsia"/>
                 <w:b/>
                 <w:bCs/>
               </w:rPr>
             </w:pPr>
+            <w:proofErr w:type="spellStart"/>
             <w:r>
               <w:rPr>
                 <w:b/>
                 <w:bCs/>
                 <w:sz w:val="20"/>
               </w:rPr>
-              <w:t>e-Mail (DHBW)</w:t>
+              <w:t>e-Mail</w:t>
+            </w:r>
+            <w:proofErr w:type="spellEnd"/>
+            <w:r>
+              <w:rPr>
+                <w:b/>
+                <w:bCs/>
+                <w:sz w:val="20"/>
+              </w:rPr>
+              <w:t xml:space="preserve"> (DHBW)</w:t>
             </w:r>
           </w:p>
         </w:tc>
@@ -102,6 +122,7 @@
             <w:pPr>
               <w:widowControl w:val="0"/>
               <w:rPr>
+                <w:rFonts w:hint="eastAsia"/>
                 <w:b/>
                 <w:bCs/>
                 <w:sz w:val="20"/>
@@ -119,6 +140,7 @@
             <w:pPr>
               <w:widowControl w:val="0"/>
               <w:rPr>
+                <w:rFonts w:hint="eastAsia"/>
                 <w:sz w:val="20"/>
               </w:rPr>
             </w:pPr>
@@ -138,6 +160,7 @@
             <w:pPr>
               <w:widowControl w:val="0"/>
               <w:rPr>
+                <w:rFonts w:hint="eastAsia"/>
                 <w:sz w:val="20"/>
               </w:rPr>
             </w:pPr>
@@ -173,6 +196,7 @@
             <w:pPr>
               <w:widowControl w:val="0"/>
               <w:rPr>
+                <w:rFonts w:hint="eastAsia"/>
                 <w:sz w:val="20"/>
               </w:rPr>
             </w:pPr>
@@ -192,6 +216,7 @@
             <w:pPr>
               <w:widowControl w:val="0"/>
               <w:rPr>
+                <w:rFonts w:hint="eastAsia"/>
                 <w:sz w:val="20"/>
               </w:rPr>
             </w:pPr>
@@ -211,6 +236,7 @@
             <w:pPr>
               <w:widowControl w:val="0"/>
               <w:rPr>
+                <w:rFonts w:hint="eastAsia"/>
                 <w:sz w:val="20"/>
               </w:rPr>
             </w:pPr>
@@ -226,6 +252,7 @@
             <w:pPr>
               <w:widowControl w:val="0"/>
               <w:rPr>
+                <w:rFonts w:hint="eastAsia"/>
                 <w:sz w:val="20"/>
               </w:rPr>
             </w:pPr>
@@ -245,9 +272,18 @@
             <w:pPr>
               <w:widowControl w:val="0"/>
               <w:rPr>
+                <w:rFonts w:hint="eastAsia"/>
                 <w:sz w:val="20"/>
               </w:rPr>
             </w:pPr>
+            <w:proofErr w:type="gramStart"/>
+            <w:r>
+              <w:rPr>
+                <w:sz w:val="20"/>
+              </w:rPr>
+              <w:t>künstler.jannik-it21@it.dhbw-ravensburg.de</w:t>
+            </w:r>
+            <w:proofErr w:type="gramEnd"/>
           </w:p>
         </w:tc>
         <w:tc>
@@ -258,6 +294,7 @@
             <w:pPr>
               <w:widowControl w:val="0"/>
               <w:rPr>
+                <w:rFonts w:hint="eastAsia"/>
                 <w:sz w:val="20"/>
               </w:rPr>
             </w:pPr>
@@ -272,13 +309,24 @@
           <w:p>
             <w:pPr>
               <w:widowControl w:val="0"/>
+              <w:rPr>
+                <w:rFonts w:hint="eastAsia"/>
+              </w:rPr>
             </w:pPr>
             <w:r>
               <w:rPr>
                 <w:sz w:val="20"/>
               </w:rPr>
-              <w:t>Felix Schladt</w:t>
+              <w:t xml:space="preserve">Felix </w:t>
             </w:r>
+            <w:proofErr w:type="spellStart"/>
+            <w:r>
+              <w:rPr>
+                <w:sz w:val="20"/>
+              </w:rPr>
+              <w:t>Schladt</w:t>
+            </w:r>
+            <w:proofErr w:type="spellEnd"/>
           </w:p>
         </w:tc>
         <w:tc>
@@ -289,6 +337,7 @@
             <w:pPr>
               <w:widowControl w:val="0"/>
               <w:rPr>
+                <w:rFonts w:hint="eastAsia"/>
                 <w:sz w:val="20"/>
               </w:rPr>
             </w:pPr>
@@ -308,6 +357,7 @@
             <w:pPr>
               <w:widowControl w:val="0"/>
               <w:rPr>
+                <w:rFonts w:hint="eastAsia"/>
                 <w:sz w:val="20"/>
               </w:rPr>
             </w:pPr>
@@ -323,6 +373,7 @@
             <w:pPr>
               <w:widowControl w:val="0"/>
               <w:rPr>
+                <w:rFonts w:hint="eastAsia"/>
                 <w:sz w:val="20"/>
               </w:rPr>
             </w:pPr>
@@ -336,6 +387,7 @@
             <w:pPr>
               <w:widowControl w:val="0"/>
               <w:rPr>
+                <w:rFonts w:hint="eastAsia"/>
                 <w:sz w:val="20"/>
               </w:rPr>
             </w:pPr>
@@ -349,6 +401,7 @@
             <w:pPr>
               <w:widowControl w:val="0"/>
               <w:rPr>
+                <w:rFonts w:hint="eastAsia"/>
                 <w:sz w:val="20"/>
               </w:rPr>
             </w:pPr>
@@ -359,55 +412,83 @@
     <w:p>
       <w:pPr>
         <w:rPr>
+          <w:rFonts w:hint="eastAsia"/>
           <w:b/>
           <w:bCs/>
         </w:rPr>
       </w:pPr>
     </w:p>
     <w:p>
+      <w:pPr>
+        <w:rPr>
+          <w:rFonts w:hint="eastAsia"/>
+        </w:rPr>
+      </w:pPr>
       <w:r>
         <w:rPr>
           <w:b/>
           <w:bCs/>
         </w:rPr>
-        <w:t xml:space="preserve">Verwendete Python Version: 3.9.7, </w:t>
-      </w:r>
-      <w:r>
-        <w:rPr>
+        <w:t>Verwendete Python Version: 3.9.7, 3.10.4</w:t>
+      </w:r>
+    </w:p>
+    <w:p>
+      <w:pPr>
+        <w:rPr>
+          <w:rFonts w:hint="eastAsia"/>
           <w:b/>
           <w:bCs/>
         </w:rPr>
-        <w:t>3.10.4</w:t>
-      </w:r>
-    </w:p>
-    <w:p>
-      <w:pPr>
+      </w:pPr>
+      <w:r>
         <w:rPr>
           <w:b/>
           <w:bCs/>
         </w:rPr>
-      </w:pPr>
+        <w:t xml:space="preserve">Verwendete </w:t>
+      </w:r>
+      <w:proofErr w:type="spellStart"/>
       <w:r>
         <w:rPr>
           <w:b/>
           <w:bCs/>
         </w:rPr>
-        <w:t>Verwendete Pylint Version: 2.13.7</w:t>
-      </w:r>
-    </w:p>
-    <w:p>
+        <w:t>Pylint</w:t>
+      </w:r>
+      <w:proofErr w:type="spellEnd"/>
       <w:r>
         <w:rPr>
           <w:b/>
           <w:bCs/>
         </w:rPr>
+        <w:t xml:space="preserve"> Version: 2.13.7</w:t>
+      </w:r>
+    </w:p>
+    <w:p>
+      <w:pPr>
+        <w:rPr>
+          <w:rFonts w:hint="eastAsia"/>
+        </w:rPr>
+      </w:pPr>
+      <w:r>
+        <w:rPr>
+          <w:b/>
+          <w:bCs/>
+        </w:rPr>
         <w:t>Verwendete nachinstallierte Bibliotheken: keine</w:t>
       </w:r>
     </w:p>
-    <w:p/>
-    <w:p>
-      <w:pPr>
-        <w:rPr>
+    <w:p>
+      <w:pPr>
+        <w:rPr>
+          <w:rFonts w:hint="eastAsia"/>
+        </w:rPr>
+      </w:pPr>
+    </w:p>
+    <w:p>
+      <w:pPr>
+        <w:rPr>
+          <w:rFonts w:hint="eastAsia"/>
           <w:b/>
           <w:bCs/>
         </w:rPr>
@@ -464,27 +545,7 @@
           <w:sz w:val="21"/>
           <w:lang w:val="en-US" w:eastAsia="de-DE" w:bidi="ar-SA"/>
         </w:rPr>
-        <w:t xml:space="preserve">{"turns": 2, "player_0": {"name": "Lukas", "dices": [1, 1, 2, 5, 1], "flags": [false, true, true, true, </w:t>
-      </w:r>
-      <w:r>
-        <w:rPr>
-          <w:rFonts w:ascii="Courier New" w:eastAsia="Times New Roman" w:hAnsi="Courier New" w:cs="Courier New"/>
-          <w:color w:val="000000"/>
-          <w:kern w:val="0"/>
-          <w:sz w:val="21"/>
-          <w:lang w:val="en-US" w:eastAsia="de-DE" w:bidi="ar-SA"/>
-        </w:rPr>
-        <w:t>true, false, false, true, true, false, false, false, true], "scores": [0, 0, 0, 0, 0, 0, 0, 0, 0, 0, 0, 0, 0, 0, 0, 0, 0], "active": true}, "player_1": {"name": "Thomas", "dices": [6, 2, 4, 6, 5], "flags": [false, false, true, true, true, true, false, fals</w:t>
-      </w:r>
-      <w:r>
-        <w:rPr>
-          <w:rFonts w:ascii="Courier New" w:eastAsia="Times New Roman" w:hAnsi="Courier New" w:cs="Courier New"/>
-          <w:color w:val="000000"/>
-          <w:kern w:val="0"/>
-          <w:sz w:val="21"/>
-          <w:lang w:val="en-US" w:eastAsia="de-DE" w:bidi="ar-SA"/>
-        </w:rPr>
-        <w:t>e, true, false, true, false, true], "scores": [0, 0, 0, 6, 0, 10, 12, 28, 0, 0, 0, 25, 0, 40, 0, 13, 106], "active": false}}</w:t>
+        <w:t>{"turns": 2, "player_0": {"name": "Lukas", "dices": [1, 1, 2, 5, 1], "flags": [false, true, true, true, true, false, false, true, true, false, false, false, true], "scores": [0, 0, 0, 0, 0, 0, 0, 0, 0, 0, 0, 0, 0, 0, 0, 0, 0], "active": true}, "player_1": {"name": "Thomas", "dices": [6, 2, 4, 6, 5], "flags": [false, false, true, true, true, true, false, false, true, false, true, false, true], "scores": [0, 0, 0, 6, 0, 10, 12, 28, 0, 0, 0, 25, 0, 40, 0, 13, 106], "active": false}}</w:t>
       </w:r>
     </w:p>
     <w:p>
@@ -493,9 +554,20 @@
           <w:ilvl w:val="0"/>
           <w:numId w:val="7"/>
         </w:numPr>
-      </w:pPr>
-      <w:r>
-        <w:t xml:space="preserve">Die Datei wird im json-Format gespeichert. Jeder Spieler besteht aus einem </w:t>
+        <w:rPr>
+          <w:rFonts w:hint="eastAsia"/>
+        </w:rPr>
+      </w:pPr>
+      <w:r>
+        <w:t xml:space="preserve">Die Datei wird im </w:t>
+      </w:r>
+      <w:proofErr w:type="spellStart"/>
+      <w:r>
+        <w:t>json</w:t>
+      </w:r>
+      <w:proofErr w:type="spellEnd"/>
+      <w:r>
+        <w:t xml:space="preserve">-Format gespeichert. Jeder Spieler besteht aus einem </w:t>
       </w:r>
       <w:r>
         <w:t>D</w:t>
@@ -507,24 +579,39 @@
         <w:t>D</w:t>
       </w:r>
       <w:r>
-        <w:t>ictionary steht jeweils der Name,</w:t>
-      </w:r>
-      <w:r>
-        <w:t xml:space="preserve"> die geworfenen Augenzahlen der Würfel und der Spielstand.</w:t>
+        <w:t>ictionary steht jeweils der Name, die geworfenen Augenzahlen der Würfel und der Spielstand.</w:t>
       </w:r>
     </w:p>
     <w:p>
       <w:pPr>
         <w:ind w:left="720"/>
-      </w:pPr>
-      <w:r>
-        <w:t>Die Anzahl der verbleibenden Spielzüge wird in einem eigenen Eintrag namens „turns“ gespeichert.</w:t>
-      </w:r>
-    </w:p>
-    <w:p/>
-    <w:p>
-      <w:pPr>
-        <w:rPr>
+        <w:rPr>
+          <w:rFonts w:hint="eastAsia"/>
+        </w:rPr>
+      </w:pPr>
+      <w:r>
+        <w:t>Die Anzahl der verbleibenden Spielzüge wird in einem eigenen Eintrag namens „</w:t>
+      </w:r>
+      <w:proofErr w:type="spellStart"/>
+      <w:r>
+        <w:t>turns</w:t>
+      </w:r>
+      <w:proofErr w:type="spellEnd"/>
+      <w:r>
+        <w:t>“ gespeichert.</w:t>
+      </w:r>
+    </w:p>
+    <w:p>
+      <w:pPr>
+        <w:rPr>
+          <w:rFonts w:hint="eastAsia"/>
+        </w:rPr>
+      </w:pPr>
+    </w:p>
+    <w:p>
+      <w:pPr>
+        <w:rPr>
+          <w:rFonts w:hint="eastAsia"/>
           <w:b/>
           <w:bCs/>
         </w:rPr>
@@ -543,6 +630,9 @@
           <w:ilvl w:val="0"/>
           <w:numId w:val="8"/>
         </w:numPr>
+        <w:rPr>
+          <w:rFonts w:hint="eastAsia"/>
+        </w:rPr>
       </w:pPr>
       <w:r>
         <w:t>Wie sieht die Ein- und Ausgabe aus?</w:t>
@@ -551,6 +641,9 @@
     <w:p>
       <w:pPr>
         <w:ind w:left="720"/>
+        <w:rPr>
+          <w:rFonts w:hint="eastAsia"/>
+        </w:rPr>
       </w:pPr>
       <w:r>
         <w:t>Das Spiel wird an die Terminalgröße angepasst und entsprechend ausgegeben.</w:t>
@@ -559,6 +652,9 @@
     <w:p>
       <w:pPr>
         <w:ind w:left="720"/>
+        <w:rPr>
+          <w:rFonts w:hint="eastAsia"/>
+        </w:rPr>
       </w:pPr>
       <w:r>
         <w:t>Man kann sehen:</w:t>
@@ -571,6 +667,9 @@
           <w:ilvl w:val="0"/>
           <w:numId w:val="12"/>
         </w:numPr>
+        <w:rPr>
+          <w:rFonts w:hint="eastAsia"/>
+        </w:rPr>
       </w:pPr>
       <w:r>
         <w:t>Die Würfel</w:t>
@@ -583,10 +682,18 @@
           <w:ilvl w:val="0"/>
           <w:numId w:val="12"/>
         </w:numPr>
-      </w:pPr>
-      <w:r>
-        <w:t>Ein Scoreboard</w:t>
-      </w:r>
+        <w:rPr>
+          <w:rFonts w:hint="eastAsia"/>
+        </w:rPr>
+      </w:pPr>
+      <w:r>
+        <w:t xml:space="preserve">Ein </w:t>
+      </w:r>
+      <w:proofErr w:type="spellStart"/>
+      <w:r>
+        <w:t>Scoreboard</w:t>
+      </w:r>
+      <w:proofErr w:type="spellEnd"/>
     </w:p>
     <w:p>
       <w:pPr>
@@ -596,6 +703,7 @@
           <w:numId w:val="12"/>
         </w:numPr>
         <w:rPr>
+          <w:rFonts w:hint="eastAsia"/>
           <w:lang w:val="en-GB"/>
         </w:rPr>
       </w:pPr>
@@ -603,8 +711,30 @@
         <w:rPr>
           <w:lang w:val="en-GB"/>
         </w:rPr>
-        <w:t>Ein kleines „how-to-play“</w:t>
-      </w:r>
+        <w:t xml:space="preserve">Ein </w:t>
+      </w:r>
+      <w:proofErr w:type="spellStart"/>
+      <w:r>
+        <w:rPr>
+          <w:lang w:val="en-GB"/>
+        </w:rPr>
+        <w:t>kleines</w:t>
+      </w:r>
+      <w:proofErr w:type="spellEnd"/>
+      <w:r>
+        <w:rPr>
+          <w:lang w:val="en-GB"/>
+        </w:rPr>
+        <w:t xml:space="preserve"> „how-to-</w:t>
+      </w:r>
+      <w:proofErr w:type="gramStart"/>
+      <w:r>
+        <w:rPr>
+          <w:lang w:val="en-GB"/>
+        </w:rPr>
+        <w:t>play“</w:t>
+      </w:r>
+      <w:proofErr w:type="gramEnd"/>
     </w:p>
     <w:p>
       <w:pPr>
@@ -613,6 +743,9 @@
           <w:ilvl w:val="0"/>
           <w:numId w:val="12"/>
         </w:numPr>
+        <w:rPr>
+          <w:rFonts w:hint="eastAsia"/>
+        </w:rPr>
       </w:pPr>
       <w:r>
         <w:t>Die Anzahl der verbleibenden S</w:t>
@@ -624,6 +757,9 @@
     <w:p>
       <w:pPr>
         <w:ind w:left="720"/>
+        <w:rPr>
+          <w:rFonts w:hint="eastAsia"/>
+        </w:rPr>
       </w:pPr>
       <w:r>
         <w:t>Ein Screenshot ist zu finden in:</w:t>
@@ -633,45 +769,35 @@
       <w:pPr>
         <w:ind w:left="720"/>
         <w:rPr>
-          <w:lang w:val="en-GB"/>
-        </w:rPr>
-      </w:pPr>
-      <w:r>
-        <w:rPr>
-          <w:lang w:val="en-GB"/>
-        </w:rPr>
-        <w:t>./doc/wo</w:t>
-      </w:r>
-      <w:r>
-        <w:rPr>
-          <w:lang w:val="en-GB"/>
-        </w:rPr>
-        <w:t>r</w:t>
-      </w:r>
-      <w:r>
-        <w:rPr>
-          <w:lang w:val="en-GB"/>
-        </w:rPr>
-        <w:t>king_game_screenshot.p</w:t>
-      </w:r>
-      <w:r>
-        <w:rPr>
-          <w:lang w:val="en-GB"/>
-        </w:rPr>
-        <w:t>ng</w:t>
+          <w:rFonts w:hint="eastAsia"/>
+        </w:rPr>
+      </w:pPr>
+      <w:r>
+        <w:t>./</w:t>
+      </w:r>
+      <w:proofErr w:type="spellStart"/>
+      <w:r>
+        <w:t>doc</w:t>
+      </w:r>
+      <w:proofErr w:type="spellEnd"/>
+      <w:r>
+        <w:t>/working_game_screenshot.png</w:t>
       </w:r>
     </w:p>
     <w:p>
       <w:pPr>
         <w:ind w:left="720"/>
         <w:rPr>
-          <w:lang w:val="en-GB"/>
+          <w:rFonts w:hint="eastAsia"/>
         </w:rPr>
       </w:pPr>
     </w:p>
     <w:p>
       <w:pPr>
         <w:ind w:left="720"/>
+        <w:rPr>
+          <w:rFonts w:hint="eastAsia"/>
+        </w:rPr>
       </w:pPr>
       <w:r>
         <w:t>Für die Auswahl der K</w:t>
@@ -683,6 +809,9 @@
     <w:p>
       <w:pPr>
         <w:ind w:left="720"/>
+        <w:rPr>
+          <w:rFonts w:hint="eastAsia"/>
+        </w:rPr>
       </w:pPr>
       <w:r>
         <w:rPr>
@@ -691,35 +820,78 @@
         <w:t>U</w:t>
       </w:r>
       <w:r>
-        <w:t>nd mit „input()“ die Auswahl eingelesen.</w:t>
+        <w:t>nd mit „</w:t>
+      </w:r>
+      <w:proofErr w:type="spellStart"/>
+      <w:proofErr w:type="gramStart"/>
+      <w:r>
+        <w:t>input</w:t>
+      </w:r>
+      <w:proofErr w:type="spellEnd"/>
+      <w:r>
+        <w:t>(</w:t>
+      </w:r>
+      <w:proofErr w:type="gramEnd"/>
+      <w:r>
+        <w:t>)“ die Auswahl eingelesen.</w:t>
       </w:r>
     </w:p>
     <w:p>
       <w:pPr>
         <w:ind w:left="720"/>
+        <w:rPr>
+          <w:rFonts w:hint="eastAsia"/>
+        </w:rPr>
       </w:pPr>
     </w:p>
     <w:p>
       <w:pPr>
         <w:ind w:left="720"/>
-      </w:pPr>
-      <w:r>
-        <w:t>Möchte man das Spiel frühzeitig mit „q“  verlassen, öffnet sich ein Menu,</w:t>
+        <w:rPr>
+          <w:rFonts w:hint="eastAsia"/>
+        </w:rPr>
+      </w:pPr>
+      <w:r>
+        <w:t>Möchte man das Spiel frühzeitig mit „q</w:t>
+      </w:r>
+      <w:proofErr w:type="gramStart"/>
+      <w:r>
+        <w:t>“  verlassen</w:t>
+      </w:r>
+      <w:proofErr w:type="gramEnd"/>
+      <w:r>
+        <w:t>, öffnet sich ein Menu,</w:t>
       </w:r>
     </w:p>
     <w:p>
       <w:pPr>
         <w:ind w:left="720"/>
+        <w:rPr>
+          <w:rFonts w:hint="eastAsia"/>
+        </w:rPr>
       </w:pPr>
       <w:r>
         <w:t>welches nach Bestätigung fragt und dem Spieler mitteilt, wo sein Spielstand gespeichert ist.</w:t>
       </w:r>
     </w:p>
-    <w:p/>
-    <w:p/>
-    <w:p>
-      <w:pPr>
-        <w:rPr>
+    <w:p>
+      <w:pPr>
+        <w:rPr>
+          <w:rFonts w:hint="eastAsia"/>
+        </w:rPr>
+      </w:pPr>
+    </w:p>
+    <w:p>
+      <w:pPr>
+        <w:rPr>
+          <w:rFonts w:hint="eastAsia"/>
+        </w:rPr>
+      </w:pPr>
+    </w:p>
+    <w:p>
+      <w:pPr>
+        <w:rPr>
+          <w:rFonts w:hint="eastAsia"/>
           <w:b/>
           <w:bCs/>
         </w:rPr>
@@ -738,6 +910,9 @@
           <w:ilvl w:val="0"/>
           <w:numId w:val="9"/>
         </w:numPr>
+        <w:rPr>
+          <w:rFonts w:hint="eastAsia"/>
+        </w:rPr>
       </w:pPr>
       <w:r>
         <w:t>Grobe Architektur beschreiben (Textuell, oder Diagramm)</w:t>
@@ -747,6 +922,7 @@
       <w:pPr>
         <w:ind w:left="720"/>
         <w:rPr>
+          <w:rFonts w:hint="eastAsia"/>
           <w:lang w:val="en-US"/>
         </w:rPr>
       </w:pPr>
@@ -754,40 +930,49 @@
         <w:rPr>
           <w:lang w:val="en-US"/>
         </w:rPr>
-        <w:t xml:space="preserve">→ </w:t>
-      </w:r>
+        <w:t>→ ./doc/depency_diagramm.png</w:t>
+      </w:r>
+    </w:p>
+    <w:p>
+      <w:pPr>
+        <w:ind w:left="720"/>
+        <w:rPr>
+          <w:rFonts w:hint="eastAsia"/>
+          <w:lang w:val="en-GB"/>
+        </w:rPr>
+      </w:pPr>
       <w:r>
         <w:rPr>
           <w:lang w:val="en-US"/>
         </w:rPr>
-        <w:t>./doc/depency_diagramm.png</w:t>
+        <w:t>→ ./doc/structure_diagramm.png</w:t>
+      </w:r>
+      <w:r>
+        <w:rPr>
+          <w:lang w:val="en-GB"/>
+        </w:rPr>
+        <w:t xml:space="preserve"> </w:t>
+      </w:r>
+      <w:r>
+        <w:rPr>
+          <w:lang w:val="en-GB"/>
+        </w:rPr>
+        <w:br/>
       </w:r>
     </w:p>
     <w:p>
       <w:pPr>
         <w:ind w:left="720"/>
-      </w:pPr>
-      <w:r>
-        <w:rPr>
-          <w:lang w:val="en-US"/>
-        </w:rPr>
-        <w:t>→ ./doc/structure_diagramm.png</w:t>
-      </w:r>
-      <w:r>
-        <w:t xml:space="preserve"> </w:t>
-      </w:r>
-      <w:r>
-        <w:br/>
-      </w:r>
-    </w:p>
-    <w:p>
-      <w:pPr>
-        <w:ind w:left="720"/>
-      </w:pPr>
-    </w:p>
-    <w:p>
-      <w:pPr>
-        <w:rPr>
+        <w:rPr>
+          <w:rFonts w:hint="eastAsia"/>
+          <w:lang w:val="en-GB"/>
+        </w:rPr>
+      </w:pPr>
+    </w:p>
+    <w:p>
+      <w:pPr>
+        <w:rPr>
+          <w:rFonts w:hint="eastAsia"/>
           <w:b/>
           <w:bCs/>
         </w:rPr>
@@ -798,14 +983,7 @@
           <w:bCs/>
         </w:rPr>
         <w:lastRenderedPageBreak/>
-        <w:t>D</w:t>
-      </w:r>
-      <w:r>
-        <w:rPr>
-          <w:b/>
-          <w:bCs/>
-        </w:rPr>
-        <w:t>okumentation von einem kompletten Spielablauf:</w:t>
+        <w:t>Dokumentation von einem kompletten Spielablauf:</w:t>
       </w:r>
     </w:p>
     <w:p>
@@ -814,6 +992,9 @@
           <w:ilvl w:val="0"/>
           <w:numId w:val="6"/>
         </w:numPr>
+        <w:rPr>
+          <w:rFonts w:hint="eastAsia"/>
+        </w:rPr>
       </w:pPr>
       <w:r>
         <w:t>Kopie der kompletten Ausgabe auf der Konsole. Evtl. eigene Datei</w:t>
@@ -822,9 +1003,20 @@
     <w:p>
       <w:pPr>
         <w:ind w:left="720"/>
-      </w:pPr>
-      <w:r>
-        <w:t>→ ./doc/played_game_record.log</w:t>
+        <w:rPr>
+          <w:rFonts w:hint="eastAsia"/>
+        </w:rPr>
+      </w:pPr>
+      <w:r>
+        <w:t>→ ./</w:t>
+      </w:r>
+      <w:proofErr w:type="spellStart"/>
+      <w:r>
+        <w:t>doc</w:t>
+      </w:r>
+      <w:proofErr w:type="spellEnd"/>
+      <w:r>
+        <w:t>/played_game_record.log</w:t>
       </w:r>
     </w:p>
     <w:p>
@@ -833,13 +1025,34 @@
           <w:ilvl w:val="1"/>
           <w:numId w:val="6"/>
         </w:numPr>
-      </w:pPr>
-      <w:r>
-        <w:t xml:space="preserve">Datei ist mittels tee </w:t>
-      </w:r>
-      <w:r>
-        <w:t>erstellt → kopie von stdout</w:t>
-      </w:r>
+        <w:rPr>
+          <w:rFonts w:hint="eastAsia"/>
+        </w:rPr>
+      </w:pPr>
+      <w:r>
+        <w:t xml:space="preserve">Datei ist mittels </w:t>
+      </w:r>
+      <w:proofErr w:type="spellStart"/>
+      <w:r>
+        <w:t>tee</w:t>
+      </w:r>
+      <w:proofErr w:type="spellEnd"/>
+      <w:r>
+        <w:t xml:space="preserve"> erstellt → </w:t>
+      </w:r>
+      <w:proofErr w:type="spellStart"/>
+      <w:r>
+        <w:t>kopie</w:t>
+      </w:r>
+      <w:proofErr w:type="spellEnd"/>
+      <w:r>
+        <w:t xml:space="preserve"> von </w:t>
+      </w:r>
+      <w:proofErr w:type="spellStart"/>
+      <w:r>
+        <w:t>stdout</w:t>
+      </w:r>
+      <w:proofErr w:type="spellEnd"/>
     </w:p>
     <w:p>
       <w:pPr>
@@ -847,9 +1060,36 @@
           <w:ilvl w:val="1"/>
           <w:numId w:val="6"/>
         </w:numPr>
-      </w:pPr>
-      <w:r>
-        <w:t>Ausgabe ohne color codes auf stdout:</w:t>
+        <w:rPr>
+          <w:rFonts w:hint="eastAsia"/>
+        </w:rPr>
+      </w:pPr>
+      <w:r>
+        <w:t xml:space="preserve">Ausgabe ohne </w:t>
+      </w:r>
+      <w:proofErr w:type="spellStart"/>
+      <w:r>
+        <w:t>color</w:t>
+      </w:r>
+      <w:proofErr w:type="spellEnd"/>
+      <w:r>
+        <w:t xml:space="preserve"> </w:t>
+      </w:r>
+      <w:proofErr w:type="spellStart"/>
+      <w:r>
+        <w:t>codes</w:t>
+      </w:r>
+      <w:proofErr w:type="spellEnd"/>
+      <w:r>
+        <w:t xml:space="preserve"> auf </w:t>
+      </w:r>
+      <w:proofErr w:type="spellStart"/>
+      <w:r>
+        <w:t>stdout</w:t>
+      </w:r>
+      <w:proofErr w:type="spellEnd"/>
+      <w:r>
+        <w:t>:</w:t>
       </w:r>
     </w:p>
     <w:p>
@@ -859,6 +1099,7 @@
           <w:numId w:val="6"/>
         </w:numPr>
         <w:rPr>
+          <w:rFonts w:hint="eastAsia"/>
           <w:lang w:val="en-US"/>
         </w:rPr>
       </w:pPr>
@@ -866,13 +1107,22 @@
         <w:rPr>
           <w:lang w:val="en-US"/>
         </w:rPr>
-        <w:t>cat ./doc/played_game_record.log &gt; /dev/tty</w:t>
-      </w:r>
+        <w:t>cat ./doc/played_game_record.log &gt; /dev/</w:t>
+      </w:r>
+      <w:proofErr w:type="spellStart"/>
+      <w:r>
+        <w:rPr>
+          <w:lang w:val="en-US"/>
+        </w:rPr>
+        <w:t>tty</w:t>
+      </w:r>
+      <w:proofErr w:type="spellEnd"/>
     </w:p>
     <w:p>
       <w:pPr>
         <w:ind w:left="1080"/>
         <w:rPr>
+          <w:rFonts w:hint="eastAsia"/>
           <w:lang w:val="en-US"/>
         </w:rPr>
       </w:pPr>
@@ -880,6 +1130,9 @@
     <w:p>
       <w:pPr>
         <w:ind w:left="1080"/>
+        <w:rPr>
+          <w:rFonts w:hint="eastAsia"/>
+        </w:rPr>
       </w:pPr>
       <w:r>
         <w:t>Da</w:t>
@@ -891,6 +1144,9 @@
     <w:p>
       <w:pPr>
         <w:ind w:left="1080"/>
+        <w:rPr>
+          <w:rFonts w:hint="eastAsia"/>
+        </w:rPr>
       </w:pPr>
       <w:r>
         <w:rPr>
@@ -902,10 +1158,17 @@
         <w:t>bhängig ist, dann es passieren, dass der Inhalt der Datei schwer ablesbar ist.</w:t>
       </w:r>
     </w:p>
-    <w:p/>
-    <w:p>
-      <w:pPr>
-        <w:rPr>
+    <w:p>
+      <w:pPr>
+        <w:rPr>
+          <w:rFonts w:hint="eastAsia"/>
+        </w:rPr>
+      </w:pPr>
+    </w:p>
+    <w:p>
+      <w:pPr>
+        <w:rPr>
+          <w:rFonts w:hint="eastAsia"/>
           <w:b/>
           <w:bCs/>
         </w:rPr>
@@ -925,31 +1188,33 @@
           <w:ilvl w:val="0"/>
           <w:numId w:val="10"/>
         </w:numPr>
-      </w:pPr>
-      <w:r>
-        <w:t xml:space="preserve">Alle Tests über Konsole ausführen und Ausgabe </w:t>
-      </w:r>
-      <w:r>
-        <w:t>hier einfügen (oder extra Datei)</w:t>
+        <w:rPr>
+          <w:rFonts w:hint="eastAsia"/>
+        </w:rPr>
+      </w:pPr>
+      <w:r>
+        <w:t>Alle Tests über Konsole ausführen und Ausgabe hier einfügen (oder extra Datei)</w:t>
       </w:r>
     </w:p>
     <w:p>
       <w:pPr>
         <w:pStyle w:val="Listenabsatz"/>
         <w:rPr>
-          <w:lang w:val="en-GB"/>
-        </w:rPr>
-      </w:pPr>
-      <w:r>
-        <w:rPr>
-          <w:lang w:val="en-GB"/>
-        </w:rPr>
-        <w:t>→ ./doc/</w:t>
-      </w:r>
-      <w:r>
-        <w:rPr>
-          <w:lang w:val="en-GB"/>
-        </w:rPr>
+          <w:rFonts w:hint="eastAsia"/>
+        </w:rPr>
+      </w:pPr>
+      <w:r>
+        <w:t>→ ./</w:t>
+      </w:r>
+      <w:proofErr w:type="spellStart"/>
+      <w:r>
+        <w:t>doc</w:t>
+      </w:r>
+      <w:proofErr w:type="spellEnd"/>
+      <w:r>
+        <w:t>/</w:t>
+      </w:r>
+      <w:r>
         <w:t>unittest.log</w:t>
       </w:r>
     </w:p>
@@ -957,13 +1222,14 @@
       <w:pPr>
         <w:pStyle w:val="Listenabsatz"/>
         <w:rPr>
-          <w:lang w:val="en-GB"/>
-        </w:rPr>
-      </w:pPr>
-    </w:p>
-    <w:p>
-      <w:pPr>
-        <w:rPr>
+          <w:rFonts w:hint="eastAsia"/>
+        </w:rPr>
+      </w:pPr>
+    </w:p>
+    <w:p>
+      <w:pPr>
+        <w:rPr>
+          <w:rFonts w:hint="eastAsia"/>
           <w:b/>
           <w:bCs/>
         </w:rPr>
@@ -973,14 +1239,7 @@
           <w:b/>
           <w:bCs/>
         </w:rPr>
-        <w:t>B</w:t>
-      </w:r>
-      <w:r>
-        <w:rPr>
-          <w:b/>
-          <w:bCs/>
-        </w:rPr>
-        <w:t>ewertung der Testergebnisse:</w:t>
+        <w:t>Bewertung der Testergebnisse:</w:t>
       </w:r>
     </w:p>
     <w:p>
@@ -989,6 +1248,9 @@
           <w:ilvl w:val="0"/>
           <w:numId w:val="5"/>
         </w:numPr>
+        <w:rPr>
+          <w:rFonts w:hint="eastAsia"/>
+        </w:rPr>
       </w:pPr>
       <w:r>
         <w:t>Grund für fehlschlagende Tests</w:t>
@@ -997,21 +1259,40 @@
     <w:p>
       <w:pPr>
         <w:ind w:left="720"/>
+        <w:rPr>
+          <w:rFonts w:hint="eastAsia"/>
+        </w:rPr>
       </w:pPr>
     </w:p>
     <w:p>
       <w:pPr>
         <w:ind w:left="720"/>
+        <w:rPr>
+          <w:rFonts w:hint="eastAsia"/>
+        </w:rPr>
       </w:pPr>
       <w:r>
         <w:t>Keine fehlschlagenden Tests</w:t>
       </w:r>
     </w:p>
-    <w:p/>
-    <w:p/>
-    <w:p>
-      <w:pPr>
-        <w:rPr>
+    <w:p>
+      <w:pPr>
+        <w:rPr>
+          <w:rFonts w:hint="eastAsia"/>
+        </w:rPr>
+      </w:pPr>
+    </w:p>
+    <w:p>
+      <w:pPr>
+        <w:rPr>
+          <w:rFonts w:hint="eastAsia"/>
+        </w:rPr>
+      </w:pPr>
+    </w:p>
+    <w:p>
+      <w:pPr>
+        <w:rPr>
+          <w:rFonts w:hint="eastAsia"/>
           <w:b/>
           <w:bCs/>
         </w:rPr>
@@ -1031,6 +1312,9 @@
           <w:ilvl w:val="0"/>
           <w:numId w:val="10"/>
         </w:numPr>
+        <w:rPr>
+          <w:rFonts w:hint="eastAsia"/>
+        </w:rPr>
       </w:pPr>
       <w:r>
         <w:t>Tests mit Coverage ausführen und Ausgabe hier einfügen</w:t>
@@ -1040,34 +1324,40 @@
       <w:pPr>
         <w:pStyle w:val="Listenabsatz"/>
         <w:rPr>
-          <w:lang w:val="en-GB"/>
-        </w:rPr>
-      </w:pPr>
-      <w:r>
-        <w:rPr>
-          <w:lang w:val="en-GB"/>
-        </w:rPr>
-        <w:t>→</w:t>
-      </w:r>
-      <w:r>
-        <w:rPr>
-          <w:lang w:val="en-GB"/>
-        </w:rPr>
-        <w:t xml:space="preserve"> ./doc/coverage.log</w:t>
+          <w:rFonts w:hint="eastAsia"/>
+        </w:rPr>
+      </w:pPr>
+      <w:r>
+        <w:t>→ ./</w:t>
+      </w:r>
+      <w:proofErr w:type="spellStart"/>
+      <w:r>
+        <w:t>doc</w:t>
+      </w:r>
+      <w:proofErr w:type="spellEnd"/>
+      <w:r>
+        <w:t>/coverage.log</w:t>
       </w:r>
     </w:p>
     <w:p>
       <w:pPr>
         <w:pStyle w:val="Listenabsatz"/>
         <w:rPr>
-          <w:lang w:val="en-GB"/>
-        </w:rPr>
-      </w:pPr>
-    </w:p>
-    <w:p/>
-    <w:p>
-      <w:pPr>
-        <w:rPr>
+          <w:rFonts w:hint="eastAsia"/>
+        </w:rPr>
+      </w:pPr>
+    </w:p>
+    <w:p>
+      <w:pPr>
+        <w:rPr>
+          <w:rFonts w:hint="eastAsia"/>
+        </w:rPr>
+      </w:pPr>
+    </w:p>
+    <w:p>
+      <w:pPr>
+        <w:rPr>
+          <w:rFonts w:hint="eastAsia"/>
           <w:b/>
           <w:bCs/>
         </w:rPr>
@@ -1086,12 +1376,12 @@
           <w:ilvl w:val="0"/>
           <w:numId w:val="3"/>
         </w:numPr>
-      </w:pPr>
-      <w:r>
-        <w:t xml:space="preserve">Gewünscht ist eine </w:t>
-      </w:r>
-      <w:r>
-        <w:t>Coverage von min 75% (pro Datei)</w:t>
+        <w:rPr>
+          <w:rFonts w:hint="eastAsia"/>
+        </w:rPr>
+      </w:pPr>
+      <w:r>
+        <w:t>Gewünscht ist eine Coverage von min 75% (pro Datei)</w:t>
       </w:r>
     </w:p>
     <w:p>
@@ -1100,6 +1390,9 @@
           <w:ilvl w:val="1"/>
           <w:numId w:val="3"/>
         </w:numPr>
+        <w:rPr>
+          <w:rFonts w:hint="eastAsia"/>
+        </w:rPr>
       </w:pPr>
       <w:r>
         <w:t>Wurde dies erreicht? Wenn nein, warum nicht?</w:t>
@@ -1111,6 +1404,9 @@
           <w:ilvl w:val="2"/>
           <w:numId w:val="3"/>
         </w:numPr>
+        <w:rPr>
+          <w:rFonts w:hint="eastAsia"/>
+        </w:rPr>
       </w:pPr>
       <w:r>
         <w:t>Ja wurde es</w:t>
@@ -1122,6 +1418,9 @@
           <w:ilvl w:val="0"/>
           <w:numId w:val="3"/>
         </w:numPr>
+        <w:rPr>
+          <w:rFonts w:hint="eastAsia"/>
+        </w:rPr>
       </w:pPr>
       <w:r>
         <w:t>Begründet warum ihr euch sicher seid alles mit Tests abgedeckt zu haben</w:t>
@@ -1130,14 +1429,28 @@
     <w:p>
       <w:pPr>
         <w:ind w:left="720"/>
-      </w:pPr>
-      <w:r>
-        <w:t xml:space="preserve">Die verbleibenden Freistellen in ./src/terminal.py sind aufgrund systemabhängiger </w:t>
+        <w:rPr>
+          <w:rFonts w:hint="eastAsia"/>
+        </w:rPr>
+      </w:pPr>
+      <w:r>
+        <w:t xml:space="preserve">Die verbleibenden Freistellen </w:t>
+      </w:r>
+      <w:proofErr w:type="gramStart"/>
+      <w:r>
+        <w:t>in .</w:t>
+      </w:r>
+      <w:proofErr w:type="gramEnd"/>
+      <w:r>
+        <w:t xml:space="preserve">/src/terminal.py sind aufgrund systemabhängiger </w:t>
       </w:r>
     </w:p>
     <w:p>
       <w:pPr>
         <w:ind w:left="720"/>
+        <w:rPr>
+          <w:rFonts w:hint="eastAsia"/>
+        </w:rPr>
       </w:pPr>
       <w:r>
         <w:t>Funktionen nicht 100% testbar.</w:t>
@@ -1146,6 +1459,9 @@
     <w:p>
       <w:pPr>
         <w:ind w:left="720"/>
+        <w:rPr>
+          <w:rFonts w:hint="eastAsia"/>
+        </w:rPr>
       </w:pPr>
       <w:r>
         <w:t>Die Funktionalität wurde hier mit User-Tests auf Windows ergänzt und sichergestellt.</w:t>
@@ -1154,26 +1470,33 @@
     <w:p>
       <w:pPr>
         <w:ind w:left="720"/>
+        <w:rPr>
+          <w:rFonts w:hint="eastAsia"/>
+        </w:rPr>
       </w:pPr>
     </w:p>
     <w:p>
       <w:pPr>
         <w:ind w:left="720"/>
         <w:rPr>
-          <w:lang w:val="en-GB"/>
-        </w:rPr>
-      </w:pPr>
-      <w:r>
-        <w:rPr>
-          <w:lang w:val="en-GB"/>
-        </w:rPr>
-        <w:t>Für ./src/game_engine.py</w:t>
-      </w:r>
-      <w:r>
-        <w:rPr>
-          <w:lang w:val="en-GB"/>
-        </w:rPr>
-        <w:t>:</w:t>
+          <w:rFonts w:hint="eastAsia"/>
+        </w:rPr>
+      </w:pPr>
+      <w:r>
+        <w:t xml:space="preserve">Weitere Fälle </w:t>
+      </w:r>
+      <w:proofErr w:type="gramStart"/>
+      <w:r>
+        <w:t>in .</w:t>
+      </w:r>
+      <w:proofErr w:type="spellStart"/>
+      <w:proofErr w:type="gramEnd"/>
+      <w:r>
+        <w:t>src</w:t>
+      </w:r>
+      <w:proofErr w:type="spellEnd"/>
+      <w:r>
+        <w:t>/terminal.py:</w:t>
       </w:r>
     </w:p>
     <w:p>
@@ -1183,60 +1506,101 @@
           <w:ilvl w:val="0"/>
           <w:numId w:val="12"/>
         </w:numPr>
-      </w:pPr>
-      <w:r>
-        <w:t>Z. 79: Durch den Konstruktoraufruf i</w:t>
-      </w:r>
-      <w:r>
-        <w:t>n der Methode selbst ist es nicht möglich,</w:t>
-      </w:r>
-    </w:p>
-    <w:p>
-      <w:pPr>
-        <w:pStyle w:val="Listenabsatz"/>
-        <w:ind w:left="2127"/>
-      </w:pPr>
-      <w:r>
-        <w:t xml:space="preserve">     display_height und display_width entsprechend zu pa</w:t>
-      </w:r>
-      <w:r>
-        <w:t>tchen.</w:t>
-      </w:r>
-    </w:p>
-    <w:p>
-      <w:pPr>
-        <w:pStyle w:val="Listenabsatz"/>
-        <w:ind w:left="2127"/>
-      </w:pPr>
-      <w:r>
-        <w:t xml:space="preserve">     </w:t>
-      </w:r>
-      <w:r>
-        <w:rPr>
-          <w:rFonts w:hint="eastAsia"/>
-        </w:rPr>
-        <w:t>A</w:t>
-      </w:r>
-      <w:r>
-        <w:t>llerdings ist ein einziges print statement nicht fehleranfällig</w:t>
-      </w:r>
-    </w:p>
-    <w:p>
-      <w:pPr>
-        <w:pStyle w:val="Listenabsatz"/>
-        <w:ind w:left="2127"/>
-      </w:pPr>
-      <w:r>
-        <w:t xml:space="preserve">    und kann desha</w:t>
-      </w:r>
-      <w:r>
-        <w:t>l</w:t>
-      </w:r>
-      <w:r>
-        <w:t>b übersprungen werden.</w:t>
-      </w:r>
-    </w:p>
-    <w:p/>
+        <w:rPr>
+          <w:rFonts w:hint="eastAsia"/>
+        </w:rPr>
+      </w:pPr>
+      <w:r>
+        <w:rPr>
+          <w:lang w:val="en-GB"/>
+        </w:rPr>
+        <w:t>Z. 91: „</w:t>
+      </w:r>
+      <w:proofErr w:type="spellStart"/>
+      <w:proofErr w:type="gramStart"/>
+      <w:r>
+        <w:rPr>
+          <w:lang w:val="en-GB"/>
+        </w:rPr>
+        <w:t>os.system</w:t>
+      </w:r>
+      <w:proofErr w:type="spellEnd"/>
+      <w:proofErr w:type="gramEnd"/>
+      <w:r>
+        <w:rPr>
+          <w:lang w:val="en-GB"/>
+        </w:rPr>
+        <w:t>(„clear“)“</w:t>
+      </w:r>
+      <w:r>
+        <w:rPr>
+          <w:lang w:val="en-GB"/>
+        </w:rPr>
+        <w:t xml:space="preserve">. </w:t>
+      </w:r>
+      <w:r>
+        <w:t>Der</w:t>
+      </w:r>
+    </w:p>
+    <w:p>
+      <w:pPr>
+        <w:ind w:left="720"/>
+        <w:rPr>
+          <w:rFonts w:hint="eastAsia"/>
+        </w:rPr>
+      </w:pPr>
+    </w:p>
+    <w:p>
+      <w:pPr>
+        <w:ind w:left="720"/>
+        <w:rPr>
+          <w:rFonts w:hint="eastAsia"/>
+        </w:rPr>
+      </w:pPr>
+    </w:p>
+    <w:p>
+      <w:pPr>
+        <w:ind w:left="720"/>
+        <w:rPr>
+          <w:rFonts w:hint="eastAsia"/>
+          <w:lang w:val="en-GB"/>
+        </w:rPr>
+      </w:pPr>
+      <w:proofErr w:type="gramStart"/>
+      <w:r>
+        <w:rPr>
+          <w:lang w:val="en-GB"/>
+        </w:rPr>
+        <w:t>Für .</w:t>
+      </w:r>
+      <w:proofErr w:type="gramEnd"/>
+      <w:r>
+        <w:rPr>
+          <w:lang w:val="en-GB"/>
+        </w:rPr>
+        <w:t>/</w:t>
+      </w:r>
+      <w:proofErr w:type="spellStart"/>
+      <w:r>
+        <w:rPr>
+          <w:lang w:val="en-GB"/>
+        </w:rPr>
+        <w:t>src</w:t>
+      </w:r>
+      <w:proofErr w:type="spellEnd"/>
+      <w:r>
+        <w:rPr>
+          <w:lang w:val="en-GB"/>
+        </w:rPr>
+        <w:t>/game_engine.py</w:t>
+      </w:r>
+      <w:r>
+        <w:rPr>
+          <w:lang w:val="en-GB"/>
+        </w:rPr>
+        <w:t>:</w:t>
+      </w:r>
+    </w:p>
     <w:p>
       <w:pPr>
         <w:pStyle w:val="Listenabsatz"/>
@@ -1244,32 +1608,116 @@
           <w:ilvl w:val="0"/>
           <w:numId w:val="12"/>
         </w:numPr>
-      </w:pPr>
-      <w:r>
-        <w:t>Z. 189: Die Funktion „get_options()“ wurde gepatch um nicht zurückzugeben.</w:t>
+        <w:rPr>
+          <w:rFonts w:hint="eastAsia"/>
+        </w:rPr>
+      </w:pPr>
+      <w:r>
+        <w:t xml:space="preserve">Z. 79: Durch den </w:t>
+      </w:r>
+      <w:proofErr w:type="spellStart"/>
+      <w:r>
+        <w:t>Konstruktoraufruf</w:t>
+      </w:r>
+      <w:proofErr w:type="spellEnd"/>
+      <w:r>
+        <w:t xml:space="preserve"> i</w:t>
+      </w:r>
+      <w:r>
+        <w:t>n der Methode selbst ist es nicht möglich,</w:t>
       </w:r>
     </w:p>
     <w:p>
       <w:pPr>
         <w:pStyle w:val="Listenabsatz"/>
-        <w:ind w:left="1785"/>
-      </w:pPr>
-      <w:r>
-        <w:t xml:space="preserve">             Dadurch wird die if-Abfrage nicht ausgeführt.</w:t>
+        <w:ind w:left="2127"/>
+        <w:rPr>
+          <w:rFonts w:hint="eastAsia"/>
+        </w:rPr>
+      </w:pPr>
+      <w:r>
+        <w:t xml:space="preserve">     </w:t>
+      </w:r>
+      <w:proofErr w:type="spellStart"/>
+      <w:r>
+        <w:t>display_height</w:t>
+      </w:r>
+      <w:proofErr w:type="spellEnd"/>
+      <w:r>
+        <w:t xml:space="preserve"> und </w:t>
+      </w:r>
+      <w:proofErr w:type="spellStart"/>
+      <w:r>
+        <w:t>display_width</w:t>
+      </w:r>
+      <w:proofErr w:type="spellEnd"/>
+      <w:r>
+        <w:t xml:space="preserve"> entsprechend zu pa</w:t>
+      </w:r>
+      <w:r>
+        <w:t>tchen.</w:t>
       </w:r>
     </w:p>
     <w:p>
       <w:pPr>
         <w:pStyle w:val="Listenabsatz"/>
-        <w:ind w:left="1785"/>
-      </w:pPr>
-      <w:r>
-        <w:t xml:space="preserve">             Ein Test der Funktion „select_rule()“ findet separat statt.</w:t>
-      </w:r>
-    </w:p>
-    <w:p>
-      <w:pPr>
-        <w:ind w:left="709" w:firstLine="709"/>
+        <w:ind w:left="2127"/>
+        <w:rPr>
+          <w:rFonts w:hint="eastAsia"/>
+        </w:rPr>
+      </w:pPr>
+      <w:r>
+        <w:t xml:space="preserve">     </w:t>
+      </w:r>
+      <w:r>
+        <w:rPr>
+          <w:rFonts w:hint="eastAsia"/>
+        </w:rPr>
+        <w:t>A</w:t>
+      </w:r>
+      <w:r>
+        <w:t xml:space="preserve">llerdings ist ein einziges </w:t>
+      </w:r>
+      <w:proofErr w:type="spellStart"/>
+      <w:r>
+        <w:t>print</w:t>
+      </w:r>
+      <w:proofErr w:type="spellEnd"/>
+      <w:r>
+        <w:t xml:space="preserve"> </w:t>
+      </w:r>
+      <w:proofErr w:type="spellStart"/>
+      <w:r>
+        <w:t>statement</w:t>
+      </w:r>
+      <w:proofErr w:type="spellEnd"/>
+      <w:r>
+        <w:t xml:space="preserve"> nicht fehleranfällig</w:t>
+      </w:r>
+    </w:p>
+    <w:p>
+      <w:pPr>
+        <w:pStyle w:val="Listenabsatz"/>
+        <w:ind w:left="2127"/>
+        <w:rPr>
+          <w:rFonts w:hint="eastAsia"/>
+        </w:rPr>
+      </w:pPr>
+      <w:r>
+        <w:t xml:space="preserve">    und kann desha</w:t>
+      </w:r>
+      <w:r>
+        <w:t>l</w:t>
+      </w:r>
+      <w:r>
+        <w:t>b übersprungen werden.</w:t>
+      </w:r>
+    </w:p>
+    <w:p>
+      <w:pPr>
+        <w:rPr>
+          <w:rFonts w:hint="eastAsia"/>
+        </w:rPr>
       </w:pPr>
     </w:p>
     <w:p>
@@ -1279,21 +1727,94 @@
           <w:ilvl w:val="0"/>
           <w:numId w:val="12"/>
         </w:numPr>
-      </w:pPr>
-      <w:r>
-        <w:t>Z. 227-228: Würde „input()“ gepatch, um einen Wert zurückzugeben, damit dieses if-Statement aufgerufen wird, würde der unittest in einer Endlosschleife</w:t>
+        <w:rPr>
+          <w:rFonts w:hint="eastAsia"/>
+        </w:rPr>
+      </w:pPr>
+      <w:r>
+        <w:t>Z. 189: Die Funktion „</w:t>
+      </w:r>
+      <w:proofErr w:type="spellStart"/>
+      <w:r>
+        <w:t>get_</w:t>
+      </w:r>
+      <w:proofErr w:type="gramStart"/>
+      <w:r>
+        <w:t>options</w:t>
+      </w:r>
+      <w:proofErr w:type="spellEnd"/>
+      <w:r>
+        <w:t>(</w:t>
+      </w:r>
+      <w:proofErr w:type="gramEnd"/>
+      <w:r>
+        <w:t xml:space="preserve">)“ wurde </w:t>
+      </w:r>
+      <w:proofErr w:type="spellStart"/>
+      <w:r>
+        <w:t>gepatch</w:t>
+      </w:r>
+      <w:proofErr w:type="spellEnd"/>
+      <w:r>
+        <w:t xml:space="preserve"> um nicht zurückzugeben.</w:t>
       </w:r>
     </w:p>
     <w:p>
       <w:pPr>
         <w:pStyle w:val="Listenabsatz"/>
         <w:ind w:left="1785"/>
-      </w:pPr>
-      <w:r>
-        <w:t>stecken bleiben.</w:t>
-      </w:r>
-    </w:p>
-    <w:p/>
+        <w:rPr>
+          <w:rFonts w:hint="eastAsia"/>
+        </w:rPr>
+      </w:pPr>
+      <w:r>
+        <w:t xml:space="preserve">             Dadurch wird die </w:t>
+      </w:r>
+      <w:proofErr w:type="spellStart"/>
+      <w:r>
+        <w:t>if</w:t>
+      </w:r>
+      <w:proofErr w:type="spellEnd"/>
+      <w:r>
+        <w:t>-Abfrage nicht ausgeführt.</w:t>
+      </w:r>
+    </w:p>
+    <w:p>
+      <w:pPr>
+        <w:pStyle w:val="Listenabsatz"/>
+        <w:ind w:left="1785"/>
+        <w:rPr>
+          <w:rFonts w:hint="eastAsia"/>
+        </w:rPr>
+      </w:pPr>
+      <w:r>
+        <w:t xml:space="preserve">             Ein Test der Funktion „</w:t>
+      </w:r>
+      <w:proofErr w:type="spellStart"/>
+      <w:r>
+        <w:t>select_</w:t>
+      </w:r>
+      <w:proofErr w:type="gramStart"/>
+      <w:r>
+        <w:t>rule</w:t>
+      </w:r>
+      <w:proofErr w:type="spellEnd"/>
+      <w:r>
+        <w:t>(</w:t>
+      </w:r>
+      <w:proofErr w:type="gramEnd"/>
+      <w:r>
+        <w:t>)“ findet separat statt.</w:t>
+      </w:r>
+    </w:p>
+    <w:p>
+      <w:pPr>
+        <w:ind w:left="709" w:firstLine="709"/>
+        <w:rPr>
+          <w:rFonts w:hint="eastAsia"/>
+        </w:rPr>
+      </w:pPr>
+    </w:p>
     <w:p>
       <w:pPr>
         <w:pStyle w:val="Listenabsatz"/>
@@ -1301,34 +1822,213 @@
           <w:ilvl w:val="0"/>
           <w:numId w:val="12"/>
         </w:numPr>
-      </w:pPr>
-      <w:r>
-        <w:t>Z. 348-354: Ein Unittets würde hier zu einer Endlosschleife führen.</w:t>
+        <w:rPr>
+          <w:rFonts w:hint="eastAsia"/>
+        </w:rPr>
+      </w:pPr>
+      <w:r>
+        <w:t>Z. 227-228: Würde „</w:t>
+      </w:r>
+      <w:proofErr w:type="spellStart"/>
+      <w:proofErr w:type="gramStart"/>
+      <w:r>
+        <w:t>input</w:t>
+      </w:r>
+      <w:proofErr w:type="spellEnd"/>
+      <w:r>
+        <w:t>(</w:t>
+      </w:r>
+      <w:proofErr w:type="gramEnd"/>
+      <w:r>
+        <w:t xml:space="preserve">)“ </w:t>
+      </w:r>
+      <w:proofErr w:type="spellStart"/>
+      <w:r>
+        <w:t>gepatch</w:t>
+      </w:r>
+      <w:proofErr w:type="spellEnd"/>
+      <w:r>
+        <w:t xml:space="preserve">, um einen Wert zurückzugeben, damit </w:t>
+      </w:r>
+      <w:r>
+        <w:t xml:space="preserve">   </w:t>
       </w:r>
     </w:p>
     <w:p>
       <w:pPr>
         <w:pStyle w:val="Listenabsatz"/>
         <w:ind w:left="1785"/>
-      </w:pPr>
-      <w:r>
-        <w:t xml:space="preserve">                    Da das Spiel ohne diese Funktion allerdings gar nicht erst startet,</w:t>
+        <w:rPr>
+          <w:rFonts w:hint="eastAsia"/>
+        </w:rPr>
+      </w:pPr>
+      <w:r>
+        <w:t xml:space="preserve">                    </w:t>
+      </w:r>
+      <w:r>
+        <w:t xml:space="preserve">dieses </w:t>
+      </w:r>
+      <w:proofErr w:type="spellStart"/>
+      <w:r>
+        <w:t>if</w:t>
+      </w:r>
+      <w:proofErr w:type="spellEnd"/>
+      <w:r>
+        <w:t xml:space="preserve">-Statement aufgerufen wird, würde der </w:t>
+      </w:r>
+      <w:r>
+        <w:t>U</w:t>
+      </w:r>
+      <w:r>
+        <w:t xml:space="preserve">nittest in einer </w:t>
+      </w:r>
+      <w:r>
+        <w:t xml:space="preserve"> </w:t>
       </w:r>
     </w:p>
     <w:p>
       <w:pPr>
         <w:pStyle w:val="Listenabsatz"/>
         <w:ind w:left="1785"/>
+        <w:rPr>
+          <w:rFonts w:hint="eastAsia"/>
+        </w:rPr>
+      </w:pPr>
+      <w:r>
+        <w:t xml:space="preserve">                    </w:t>
+      </w:r>
+      <w:r>
+        <w:t>Endlosschleife</w:t>
+      </w:r>
+      <w:r>
+        <w:t xml:space="preserve"> </w:t>
+      </w:r>
+      <w:r>
+        <w:t>stecken bleiben.</w:t>
+      </w:r>
+    </w:p>
+    <w:p>
+      <w:pPr>
+        <w:ind w:left="709" w:firstLine="709"/>
+        <w:rPr>
+          <w:rFonts w:hint="eastAsia"/>
+        </w:rPr>
+      </w:pPr>
+    </w:p>
+    <w:p>
+      <w:pPr>
+        <w:pStyle w:val="Listenabsatz"/>
+        <w:numPr>
+          <w:ilvl w:val="0"/>
+          <w:numId w:val="12"/>
+        </w:numPr>
+        <w:rPr>
+          <w:rFonts w:hint="eastAsia"/>
+        </w:rPr>
+      </w:pPr>
+      <w:r>
+        <w:lastRenderedPageBreak/>
+        <w:t xml:space="preserve">Z. 231-233: Dasselbe hier, einen </w:t>
+      </w:r>
+      <w:proofErr w:type="spellStart"/>
+      <w:r>
+        <w:t>ValueError</w:t>
+      </w:r>
+      <w:proofErr w:type="spellEnd"/>
+      <w:r>
+        <w:t xml:space="preserve"> hervorzurufen, bedeutet </w:t>
+      </w:r>
+    </w:p>
+    <w:p>
+      <w:pPr>
+        <w:pStyle w:val="Listenabsatz"/>
+        <w:ind w:left="1785"/>
+        <w:rPr>
+          <w:rFonts w:hint="eastAsia"/>
+        </w:rPr>
+      </w:pPr>
+      <w:r>
+        <w:t xml:space="preserve">                    eine Endlosschleife für den Unittest</w:t>
+      </w:r>
+      <w:r>
+        <w:tab/>
+      </w:r>
+      <w:r>
+        <w:tab/>
+      </w:r>
+    </w:p>
+    <w:p>
+      <w:pPr>
+        <w:rPr>
+          <w:rFonts w:hint="eastAsia"/>
+        </w:rPr>
+      </w:pPr>
+    </w:p>
+    <w:p>
+      <w:pPr>
+        <w:pStyle w:val="Listenabsatz"/>
+        <w:numPr>
+          <w:ilvl w:val="0"/>
+          <w:numId w:val="12"/>
+        </w:numPr>
+        <w:rPr>
+          <w:rFonts w:hint="eastAsia"/>
+        </w:rPr>
+      </w:pPr>
+      <w:r>
+        <w:t xml:space="preserve">Z. 348-354: Ein </w:t>
+      </w:r>
+      <w:proofErr w:type="spellStart"/>
+      <w:r>
+        <w:t>Unittets</w:t>
+      </w:r>
+      <w:proofErr w:type="spellEnd"/>
+      <w:r>
+        <w:t xml:space="preserve"> würde hier zu einer Endlosschleife führen.</w:t>
+      </w:r>
+    </w:p>
+    <w:p>
+      <w:pPr>
+        <w:pStyle w:val="Listenabsatz"/>
+        <w:ind w:left="1785"/>
+        <w:rPr>
+          <w:rFonts w:hint="eastAsia"/>
+        </w:rPr>
+      </w:pPr>
+      <w:r>
+        <w:t xml:space="preserve">                    Da das Spiel ohne diese Funktion allerdings gar nicht erst startet,</w:t>
+      </w:r>
+    </w:p>
+    <w:p>
+      <w:pPr>
+        <w:pStyle w:val="Listenabsatz"/>
+        <w:ind w:left="1785"/>
+        <w:rPr>
+          <w:rFonts w:hint="eastAsia"/>
+        </w:rPr>
       </w:pPr>
       <w:r>
         <w:t xml:space="preserve">                    ist die Funktionalität durch User-Tests sichergestellt.</w:t>
       </w:r>
     </w:p>
-    <w:p/>
-    <w:p/>
-    <w:p>
-      <w:pPr>
-        <w:rPr>
+    <w:p>
+      <w:pPr>
+        <w:rPr>
+          <w:rFonts w:hint="eastAsia"/>
+        </w:rPr>
+      </w:pPr>
+    </w:p>
+    <w:p>
+      <w:pPr>
+        <w:rPr>
+          <w:rFonts w:hint="eastAsia"/>
+        </w:rPr>
+      </w:pPr>
+    </w:p>
+    <w:p>
+      <w:pPr>
+        <w:rPr>
+          <w:rFonts w:hint="eastAsia"/>
           <w:b/>
           <w:bCs/>
         </w:rPr>
@@ -1347,12 +2047,12 @@
           <w:ilvl w:val="0"/>
           <w:numId w:val="4"/>
         </w:numPr>
-      </w:pPr>
-      <w:r>
-        <w:t xml:space="preserve">Werden </w:t>
-      </w:r>
-      <w:r>
-        <w:t>Fehleingaben korrekt abgefangen?</w:t>
+        <w:rPr>
+          <w:rFonts w:hint="eastAsia"/>
+        </w:rPr>
+      </w:pPr>
+      <w:r>
+        <w:t>Werden Fehleingaben korrekt abgefangen?</w:t>
       </w:r>
     </w:p>
     <w:p>
@@ -1361,6 +2061,9 @@
           <w:ilvl w:val="1"/>
           <w:numId w:val="4"/>
         </w:numPr>
+        <w:rPr>
+          <w:rFonts w:hint="eastAsia"/>
+        </w:rPr>
       </w:pPr>
       <w:r>
         <w:t>Nenne 2 Beispiele wo ein Fehler abgefangen wird</w:t>
@@ -1372,9 +2075,22 @@
           <w:ilvl w:val="2"/>
           <w:numId w:val="4"/>
         </w:numPr>
-      </w:pPr>
-      <w:r>
-        <w:t>./src/game_eninge.py:</w:t>
+        <w:rPr>
+          <w:rFonts w:hint="eastAsia"/>
+        </w:rPr>
+      </w:pPr>
+      <w:proofErr w:type="gramStart"/>
+      <w:r>
+        <w:t>./</w:t>
+      </w:r>
+      <w:proofErr w:type="spellStart"/>
+      <w:proofErr w:type="gramEnd"/>
+      <w:r>
+        <w:t>src</w:t>
+      </w:r>
+      <w:proofErr w:type="spellEnd"/>
+      <w:r>
+        <w:t>/game_eninge.py:</w:t>
       </w:r>
     </w:p>
     <w:p>
@@ -1383,22 +2099,55 @@
           <w:ilvl w:val="3"/>
           <w:numId w:val="4"/>
         </w:numPr>
-      </w:pPr>
-      <w:r>
-        <w:t>Z. 68-71: Drückt der Spieler eine Taste, die nicht in Ascii codierbar ist,</w:t>
+        <w:rPr>
+          <w:rFonts w:hint="eastAsia"/>
+        </w:rPr>
+      </w:pPr>
+      <w:r>
+        <w:t xml:space="preserve">Z. 68-71: Drückt der Spieler eine Taste, die nicht in </w:t>
+      </w:r>
+      <w:proofErr w:type="spellStart"/>
+      <w:r>
+        <w:t>Ascii</w:t>
+      </w:r>
+      <w:proofErr w:type="spellEnd"/>
+      <w:r>
+        <w:t xml:space="preserve"> </w:t>
+      </w:r>
+      <w:proofErr w:type="spellStart"/>
+      <w:r>
+        <w:t>codierbar</w:t>
+      </w:r>
+      <w:proofErr w:type="spellEnd"/>
+      <w:r>
+        <w:t xml:space="preserve"> ist,</w:t>
       </w:r>
     </w:p>
     <w:p>
       <w:pPr>
         <w:ind w:left="1800"/>
-      </w:pPr>
-      <w:r>
-        <w:t xml:space="preserve">                wird der entprechende Fehler mit systemabhängigen Error-Klassen</w:t>
+        <w:rPr>
+          <w:rFonts w:hint="eastAsia"/>
+        </w:rPr>
+      </w:pPr>
+      <w:r>
+        <w:t xml:space="preserve">                wird der </w:t>
+      </w:r>
+      <w:proofErr w:type="spellStart"/>
+      <w:r>
+        <w:t>entprechende</w:t>
+      </w:r>
+      <w:proofErr w:type="spellEnd"/>
+      <w:r>
+        <w:t xml:space="preserve"> Fehler mit systemabhängigen Error-Klassen</w:t>
       </w:r>
     </w:p>
     <w:p>
       <w:pPr>
         <w:ind w:left="1800"/>
+        <w:rPr>
+          <w:rFonts w:hint="eastAsia"/>
+        </w:rPr>
       </w:pPr>
       <w:r>
         <w:t xml:space="preserve">                abgefangen und ein entsprechender Ersatzwert zurückgegeben.</w:t>
@@ -1407,14 +2156,28 @@
     <w:p>
       <w:pPr>
         <w:ind w:left="1800"/>
-      </w:pPr>
-      <w:r>
-        <w:t xml:space="preserve">Z. 349-354: Ist das Terminal zu klein um das Spiel zu zeichnen, wird der </w:t>
+        <w:rPr>
+          <w:rFonts w:hint="eastAsia"/>
+        </w:rPr>
+      </w:pPr>
+      <w:r>
+        <w:t xml:space="preserve">Z. 349-354: Ist das Terminal zu </w:t>
+      </w:r>
+      <w:proofErr w:type="gramStart"/>
+      <w:r>
+        <w:t>klein</w:t>
+      </w:r>
+      <w:proofErr w:type="gramEnd"/>
+      <w:r>
+        <w:t xml:space="preserve"> um das Spiel zu zeichnen, wird der </w:t>
       </w:r>
     </w:p>
     <w:p>
       <w:pPr>
         <w:ind w:left="1800"/>
+        <w:rPr>
+          <w:rFonts w:hint="eastAsia"/>
+        </w:rPr>
       </w:pPr>
       <w:r>
         <w:t xml:space="preserve">                    Fehler abgefangen und eine entsprechende Nachricht auf dem </w:t>
@@ -1423,26 +2186,51 @@
     <w:p>
       <w:pPr>
         <w:ind w:left="1800"/>
+        <w:rPr>
+          <w:rFonts w:hint="eastAsia"/>
+        </w:rPr>
       </w:pPr>
       <w:r>
         <w:t xml:space="preserve">                   Terminal ausgegeben.</w:t>
       </w:r>
     </w:p>
-    <w:p/>
-    <w:p/>
-    <w:p>
-      <w:pPr>
-        <w:rPr>
+    <w:p>
+      <w:pPr>
+        <w:rPr>
+          <w:rFonts w:hint="eastAsia"/>
+        </w:rPr>
+      </w:pPr>
+    </w:p>
+    <w:p>
+      <w:pPr>
+        <w:rPr>
+          <w:rFonts w:hint="eastAsia"/>
+        </w:rPr>
+      </w:pPr>
+    </w:p>
+    <w:p>
+      <w:pPr>
+        <w:rPr>
+          <w:rFonts w:hint="eastAsia"/>
           <w:b/>
           <w:bCs/>
         </w:rPr>
       </w:pPr>
+      <w:proofErr w:type="spellStart"/>
       <w:r>
         <w:rPr>
           <w:b/>
           <w:bCs/>
         </w:rPr>
-        <w:t>Pylint Ausgabe:</w:t>
+        <w:t>Pylint</w:t>
+      </w:r>
+      <w:proofErr w:type="spellEnd"/>
+      <w:r>
+        <w:rPr>
+          <w:b/>
+          <w:bCs/>
+        </w:rPr>
+        <w:t xml:space="preserve"> Ausgabe:</w:t>
       </w:r>
     </w:p>
     <w:p>
@@ -1452,14 +2240,23 @@
           <w:ilvl w:val="0"/>
           <w:numId w:val="10"/>
         </w:numPr>
-      </w:pPr>
-      <w:r>
-        <w:t>Pylint auf der Konsole Ausführen und Ergebnis einfügen</w:t>
-      </w:r>
-    </w:p>
-    <w:p>
-      <w:pPr>
-        <w:rPr>
+        <w:rPr>
+          <w:rFonts w:hint="eastAsia"/>
+        </w:rPr>
+      </w:pPr>
+      <w:proofErr w:type="spellStart"/>
+      <w:r>
+        <w:t>Pylint</w:t>
+      </w:r>
+      <w:proofErr w:type="spellEnd"/>
+      <w:r>
+        <w:t xml:space="preserve"> auf der Konsole Ausführen und Ergebnis einfügen</w:t>
+      </w:r>
+    </w:p>
+    <w:p>
+      <w:pPr>
+        <w:rPr>
+          <w:rFonts w:hint="eastAsia"/>
           <w:lang w:val="en-GB"/>
         </w:rPr>
       </w:pPr>
@@ -1467,135 +2264,249 @@
         <w:rPr>
           <w:lang w:val="en-GB"/>
         </w:rPr>
-        <w:t>make pylint | tee doc/pylint.log</w:t>
-      </w:r>
-    </w:p>
-    <w:p>
-      <w:pPr>
+        <w:t xml:space="preserve">make </w:t>
+      </w:r>
+      <w:proofErr w:type="spellStart"/>
+      <w:r>
         <w:rPr>
           <w:lang w:val="en-GB"/>
         </w:rPr>
-      </w:pPr>
+        <w:t>pylint</w:t>
+      </w:r>
+      <w:proofErr w:type="spellEnd"/>
       <w:r>
         <w:rPr>
           <w:lang w:val="en-GB"/>
         </w:rPr>
-        <w:t>pylint ./src/</w:t>
-      </w:r>
-    </w:p>
-    <w:p>
-      <w:pPr>
-        <w:rPr>
+        <w:t xml:space="preserve"> | tee doc/pylint.log</w:t>
+      </w:r>
+    </w:p>
+    <w:p>
+      <w:pPr>
+        <w:rPr>
+          <w:rFonts w:hint="eastAsia"/>
           <w:lang w:val="en-GB"/>
         </w:rPr>
       </w:pPr>
+      <w:proofErr w:type="spellStart"/>
+      <w:proofErr w:type="gramStart"/>
       <w:r>
         <w:rPr>
           <w:lang w:val="en-GB"/>
         </w:rPr>
-        <w:t>************* Module src.game_engine</w:t>
-      </w:r>
-    </w:p>
-    <w:p>
-      <w:pPr>
+        <w:t>pylint</w:t>
+      </w:r>
+      <w:proofErr w:type="spellEnd"/>
+      <w:r>
         <w:rPr>
           <w:lang w:val="en-GB"/>
         </w:rPr>
-      </w:pPr>
+        <w:t xml:space="preserve"> .</w:t>
+      </w:r>
+      <w:proofErr w:type="gramEnd"/>
       <w:r>
         <w:rPr>
           <w:lang w:val="en-GB"/>
         </w:rPr>
-        <w:t>src/game_engine.p</w:t>
-      </w:r>
+        <w:t>/</w:t>
+      </w:r>
+      <w:proofErr w:type="spellStart"/>
       <w:r>
         <w:rPr>
           <w:lang w:val="en-GB"/>
         </w:rPr>
-        <w:t>y:40:34: E1120: No value for argument 'self' in unbound method call (no-value-for-parameter)</w:t>
-      </w:r>
-    </w:p>
-    <w:p>
-      <w:pPr>
+        <w:t>src</w:t>
+      </w:r>
+      <w:proofErr w:type="spellEnd"/>
+      <w:r>
         <w:rPr>
           <w:lang w:val="en-GB"/>
         </w:rPr>
-      </w:pPr>
-      <w:r>
-        <w:rPr>
+        <w:t>/</w:t>
+      </w:r>
+    </w:p>
+    <w:p>
+      <w:pPr>
+        <w:rPr>
+          <w:rFonts w:hint="eastAsia"/>
           <w:lang w:val="en-GB"/>
         </w:rPr>
-        <w:t>src/game_engine.py:62:40: E1120: No value for argument 'self' in unbound method call (no-value-for-parameter)</w:t>
-      </w:r>
-    </w:p>
-    <w:p>
-      <w:pPr>
+      </w:pPr>
+      <w:r>
         <w:rPr>
           <w:lang w:val="en-GB"/>
         </w:rPr>
-      </w:pPr>
+        <w:t xml:space="preserve">************* Module </w:t>
+      </w:r>
+      <w:proofErr w:type="spellStart"/>
+      <w:proofErr w:type="gramStart"/>
       <w:r>
         <w:rPr>
           <w:lang w:val="en-GB"/>
         </w:rPr>
-        <w:t>************* Module src.terminal</w:t>
-      </w:r>
-    </w:p>
-    <w:p>
-      <w:pPr>
+        <w:t>src.game</w:t>
+      </w:r>
+      <w:proofErr w:type="gramEnd"/>
+      <w:r>
         <w:rPr>
           <w:lang w:val="en-GB"/>
         </w:rPr>
-      </w:pPr>
-      <w:r>
-        <w:rPr>
+        <w:t>_engine</w:t>
+      </w:r>
+      <w:proofErr w:type="spellEnd"/>
+    </w:p>
+    <w:p>
+      <w:pPr>
+        <w:rPr>
+          <w:rFonts w:hint="eastAsia"/>
           <w:lang w:val="en-GB"/>
         </w:rPr>
-        <w:t>src/terminal.py:14:</w:t>
-      </w:r>
+      </w:pPr>
+      <w:proofErr w:type="spellStart"/>
       <w:r>
         <w:rPr>
           <w:lang w:val="en-GB"/>
         </w:rPr>
-        <w:t>4: E0401: Unable to import 'msvcrt' (import-error)</w:t>
-      </w:r>
-    </w:p>
-    <w:p>
-      <w:pPr>
+        <w:t>src</w:t>
+      </w:r>
+      <w:proofErr w:type="spellEnd"/>
+      <w:r>
         <w:rPr>
           <w:lang w:val="en-GB"/>
         </w:rPr>
-      </w:pPr>
-      <w:r>
-        <w:rPr>
+        <w:t>/game_engine.py:40:34: E1120: No value for argument 'self' in unbound method call (no-value-for-parameter)</w:t>
+      </w:r>
+    </w:p>
+    <w:p>
+      <w:pPr>
+        <w:rPr>
+          <w:rFonts w:hint="eastAsia"/>
           <w:lang w:val="en-GB"/>
         </w:rPr>
-        <w:t>src/terminal.py:24:0: R0903: Too few public methods (0/2) (too-few-public-methods)</w:t>
-      </w:r>
-    </w:p>
-    <w:p>
-      <w:pPr>
+      </w:pPr>
+      <w:proofErr w:type="spellStart"/>
+      <w:r>
         <w:rPr>
           <w:lang w:val="en-GB"/>
         </w:rPr>
-      </w:pPr>
-    </w:p>
-    <w:p>
-      <w:pPr>
+        <w:t>src</w:t>
+      </w:r>
+      <w:proofErr w:type="spellEnd"/>
+      <w:r>
         <w:rPr>
           <w:lang w:val="en-GB"/>
         </w:rPr>
-      </w:pPr>
-      <w:r>
-        <w:rPr>
+        <w:t>/game_engine.py:62:40: E1120: No value for argument 'self' in unbound method call (no-value-for-parameter)</w:t>
+      </w:r>
+    </w:p>
+    <w:p>
+      <w:pPr>
+        <w:rPr>
+          <w:rFonts w:hint="eastAsia"/>
           <w:lang w:val="en-GB"/>
         </w:rPr>
+      </w:pPr>
+      <w:r>
+        <w:rPr>
+          <w:lang w:val="en-GB"/>
+        </w:rPr>
+        <w:t xml:space="preserve">************* Module </w:t>
+      </w:r>
+      <w:proofErr w:type="spellStart"/>
+      <w:proofErr w:type="gramStart"/>
+      <w:r>
+        <w:rPr>
+          <w:lang w:val="en-GB"/>
+        </w:rPr>
+        <w:t>src.terminal</w:t>
+      </w:r>
+      <w:proofErr w:type="spellEnd"/>
+      <w:proofErr w:type="gramEnd"/>
+    </w:p>
+    <w:p>
+      <w:pPr>
+        <w:rPr>
+          <w:rFonts w:hint="eastAsia"/>
+          <w:lang w:val="en-GB"/>
+        </w:rPr>
+      </w:pPr>
+      <w:proofErr w:type="spellStart"/>
+      <w:r>
+        <w:rPr>
+          <w:lang w:val="en-GB"/>
+        </w:rPr>
+        <w:t>src</w:t>
+      </w:r>
+      <w:proofErr w:type="spellEnd"/>
+      <w:r>
+        <w:rPr>
+          <w:lang w:val="en-GB"/>
+        </w:rPr>
+        <w:t>/terminal.py:14:4: E0401: Unable to import '</w:t>
+      </w:r>
+      <w:proofErr w:type="spellStart"/>
+      <w:r>
+        <w:rPr>
+          <w:lang w:val="en-GB"/>
+        </w:rPr>
+        <w:t>msvcrt</w:t>
+      </w:r>
+      <w:proofErr w:type="spellEnd"/>
+      <w:r>
+        <w:rPr>
+          <w:lang w:val="en-GB"/>
+        </w:rPr>
+        <w:t>' (import-error)</w:t>
+      </w:r>
+    </w:p>
+    <w:p>
+      <w:pPr>
+        <w:rPr>
+          <w:rFonts w:hint="eastAsia"/>
+          <w:lang w:val="en-GB"/>
+        </w:rPr>
+      </w:pPr>
+      <w:proofErr w:type="spellStart"/>
+      <w:r>
+        <w:rPr>
+          <w:lang w:val="en-GB"/>
+        </w:rPr>
+        <w:t>src</w:t>
+      </w:r>
+      <w:proofErr w:type="spellEnd"/>
+      <w:r>
+        <w:rPr>
+          <w:lang w:val="en-GB"/>
+        </w:rPr>
+        <w:t>/terminal.py:24:0: R0903: Too few public methods (0/2) (too-few-public-methods)</w:t>
+      </w:r>
+    </w:p>
+    <w:p>
+      <w:pPr>
+        <w:rPr>
+          <w:rFonts w:hint="eastAsia"/>
+          <w:lang w:val="en-GB"/>
+        </w:rPr>
+      </w:pPr>
+    </w:p>
+    <w:p>
+      <w:pPr>
+        <w:rPr>
+          <w:rFonts w:hint="eastAsia"/>
+          <w:lang w:val="en-GB"/>
+        </w:rPr>
+      </w:pPr>
+      <w:r>
+        <w:rPr>
+          <w:lang w:val="en-GB"/>
+        </w:rPr>
         <w:t>------------------------------------------------------------------</w:t>
       </w:r>
     </w:p>
     <w:p>
       <w:pPr>
         <w:rPr>
+          <w:rFonts w:hint="eastAsia"/>
           <w:lang w:val="en-GB"/>
         </w:rPr>
       </w:pPr>
@@ -1603,25 +2514,21 @@
         <w:rPr>
           <w:lang w:val="en-GB"/>
         </w:rPr>
-        <w:t xml:space="preserve">Your code has been rated at 9.72/10 (previous run: </w:t>
-      </w:r>
-      <w:r>
-        <w:rPr>
+        <w:t>Your code has been rated at 9.72/10 (previous run: 9.72/10, +0.00)</w:t>
+      </w:r>
+    </w:p>
+    <w:p>
+      <w:pPr>
+        <w:rPr>
+          <w:rFonts w:hint="eastAsia"/>
           <w:lang w:val="en-GB"/>
         </w:rPr>
-        <w:t>9.72/10, +0.00)</w:t>
-      </w:r>
-    </w:p>
-    <w:p>
-      <w:pPr>
-        <w:rPr>
-          <w:lang w:val="en-GB"/>
-        </w:rPr>
-      </w:pPr>
-    </w:p>
-    <w:p>
-      <w:pPr>
-        <w:rPr>
+      </w:pPr>
+    </w:p>
+    <w:p>
+      <w:pPr>
+        <w:rPr>
+          <w:rFonts w:hint="eastAsia"/>
           <w:b/>
           <w:bCs/>
         </w:rPr>
@@ -1640,9 +2547,20 @@
           <w:ilvl w:val="0"/>
           <w:numId w:val="1"/>
         </w:numPr>
-      </w:pPr>
-      <w:r>
-        <w:t>Begründet noch vorhandene Pylint Warnungen</w:t>
+        <w:rPr>
+          <w:rFonts w:hint="eastAsia"/>
+        </w:rPr>
+      </w:pPr>
+      <w:r>
+        <w:t xml:space="preserve">Begründet noch vorhandene </w:t>
+      </w:r>
+      <w:proofErr w:type="spellStart"/>
+      <w:r>
+        <w:t>Pylint</w:t>
+      </w:r>
+      <w:proofErr w:type="spellEnd"/>
+      <w:r>
+        <w:t xml:space="preserve"> Warnungen</w:t>
       </w:r>
     </w:p>
     <w:p>
@@ -1651,39 +2569,112 @@
           <w:ilvl w:val="0"/>
           <w:numId w:val="1"/>
         </w:numPr>
+        <w:rPr>
+          <w:rFonts w:hint="eastAsia"/>
+        </w:rPr>
       </w:pPr>
       <w:r>
         <w:t xml:space="preserve">E1120: Dieser Fehler tritt auf, da die Funktion, die über </w:t>
       </w:r>
       <w:r>
-        <w:t>„self“ aufgerufen wird, eine statische Funktion ist (Funktion ist mit „@staticmethod“ gekennzeichnet).</w:t>
+        <w:t>„</w:t>
+      </w:r>
+      <w:proofErr w:type="spellStart"/>
+      <w:r>
+        <w:t>self</w:t>
+      </w:r>
+      <w:proofErr w:type="spellEnd"/>
+      <w:r>
+        <w:t>“ aufgerufen wird, eine statische Funktion ist (Funktion ist mit „@</w:t>
+      </w:r>
+      <w:proofErr w:type="spellStart"/>
+      <w:r>
+        <w:t>staticmethod</w:t>
+      </w:r>
+      <w:proofErr w:type="spellEnd"/>
+      <w:r>
+        <w:t>“ gekennzeichnet).</w:t>
       </w:r>
     </w:p>
     <w:p>
       <w:pPr>
         <w:ind w:left="720"/>
-      </w:pPr>
-      <w:r>
-        <w:t xml:space="preserve">Da sie sich allerdings in einer Klasse befindet (_posix oder _windows, ja nach System), </w:t>
+        <w:rPr>
+          <w:rFonts w:hint="eastAsia"/>
+        </w:rPr>
+      </w:pPr>
+      <w:r>
+        <w:t>Da sie sich allerdings in einer Klasse befindet (_</w:t>
+      </w:r>
+      <w:proofErr w:type="spellStart"/>
+      <w:r>
+        <w:t>posix</w:t>
+      </w:r>
+      <w:proofErr w:type="spellEnd"/>
+      <w:r>
+        <w:t xml:space="preserve"> oder _</w:t>
+      </w:r>
+      <w:proofErr w:type="spellStart"/>
+      <w:r>
+        <w:t>windows</w:t>
+      </w:r>
+      <w:proofErr w:type="spellEnd"/>
+      <w:r>
+        <w:t xml:space="preserve">, ja nach System), </w:t>
       </w:r>
     </w:p>
     <w:p>
       <w:pPr>
         <w:ind w:left="720"/>
-      </w:pPr>
-      <w:r>
-        <w:t>wird „self“ als Parameter übergeben.</w:t>
+        <w:rPr>
+          <w:rFonts w:hint="eastAsia"/>
+        </w:rPr>
+      </w:pPr>
+      <w:r>
+        <w:t>wird „</w:t>
+      </w:r>
+      <w:proofErr w:type="spellStart"/>
+      <w:r>
+        <w:t>self</w:t>
+      </w:r>
+      <w:proofErr w:type="spellEnd"/>
+      <w:r>
+        <w:t>“ als Parameter übergeben.</w:t>
       </w:r>
     </w:p>
     <w:p>
       <w:pPr>
         <w:ind w:left="720"/>
-      </w:pPr>
-      <w:r>
-        <w:t>Sollte der Parameter in den Methodenkopf übernommen werden, um diesen Fehler zu vermeiden, meldet pylint alternativ, dass der Parameter „self“ nicht verwendet wird.</w:t>
-      </w:r>
-    </w:p>
-    <w:p>
+        <w:rPr>
+          <w:rFonts w:hint="eastAsia"/>
+        </w:rPr>
+      </w:pPr>
+      <w:r>
+        <w:t xml:space="preserve">Sollte der Parameter in den Methodenkopf übernommen werden, um diesen Fehler zu vermeiden, meldet </w:t>
+      </w:r>
+      <w:proofErr w:type="spellStart"/>
+      <w:r>
+        <w:t>pylint</w:t>
+      </w:r>
+      <w:proofErr w:type="spellEnd"/>
+      <w:r>
+        <w:t xml:space="preserve"> alternativ, dass der Parameter „</w:t>
+      </w:r>
+      <w:proofErr w:type="spellStart"/>
+      <w:r>
+        <w:t>self</w:t>
+      </w:r>
+      <w:proofErr w:type="spellEnd"/>
+      <w:r>
+        <w:t>“ nicht verwendet wird.</w:t>
+      </w:r>
+    </w:p>
+    <w:p>
+      <w:pPr>
+        <w:rPr>
+          <w:rFonts w:hint="eastAsia"/>
+        </w:rPr>
+      </w:pPr>
       <w:r>
         <w:tab/>
       </w:r>
@@ -1695,14 +2686,33 @@
           <w:ilvl w:val="0"/>
           <w:numId w:val="14"/>
         </w:numPr>
-      </w:pPr>
-      <w:r>
-        <w:t xml:space="preserve">E0401: Da .src/terminal.py systemabhängige import-Statements benötigt, </w:t>
+        <w:rPr>
+          <w:rFonts w:hint="eastAsia"/>
+        </w:rPr>
+      </w:pPr>
+      <w:r>
+        <w:t xml:space="preserve">E0401: </w:t>
+      </w:r>
+      <w:proofErr w:type="gramStart"/>
+      <w:r>
+        <w:t>Da .</w:t>
+      </w:r>
+      <w:proofErr w:type="spellStart"/>
+      <w:proofErr w:type="gramEnd"/>
+      <w:r>
+        <w:t>src</w:t>
+      </w:r>
+      <w:proofErr w:type="spellEnd"/>
+      <w:r>
+        <w:t xml:space="preserve">/terminal.py systemabhängige import-Statements benötigt, </w:t>
       </w:r>
     </w:p>
     <w:p>
       <w:pPr>
         <w:ind w:left="1418"/>
+        <w:rPr>
+          <w:rFonts w:hint="eastAsia"/>
+        </w:rPr>
       </w:pPr>
       <w:r>
         <w:t xml:space="preserve"> können manche Module je nach System nicht importiert werden.</w:t>
@@ -1711,6 +2721,9 @@
     <w:p>
       <w:pPr>
         <w:ind w:left="1418"/>
+        <w:rPr>
+          <w:rFonts w:hint="eastAsia"/>
+        </w:rPr>
       </w:pPr>
       <w:r>
         <w:t xml:space="preserve"> Die I</w:t>
@@ -1728,6 +2741,9 @@
     <w:p>
       <w:pPr>
         <w:ind w:left="1418"/>
+        <w:rPr>
+          <w:rFonts w:hint="eastAsia"/>
+        </w:rPr>
       </w:pPr>
       <w:r>
         <w:t xml:space="preserve"> Je nach System kann dieser Fehler in unterschiedlichen Zeilen auftreten.</w:t>
@@ -1736,6 +2752,9 @@
     <w:p>
       <w:pPr>
         <w:ind w:left="1418"/>
+        <w:rPr>
+          <w:rFonts w:hint="eastAsia"/>
+        </w:rPr>
       </w:pPr>
     </w:p>
     <w:p>
@@ -1745,20 +2764,41 @@
           <w:ilvl w:val="0"/>
           <w:numId w:val="14"/>
         </w:numPr>
-      </w:pPr>
-      <w:r>
-        <w:t xml:space="preserve">R0903: Die Klasse „Colors“ in .src/terminal.py dient dem einfachen Zugang zu </w:t>
+        <w:rPr>
+          <w:rFonts w:hint="eastAsia"/>
+        </w:rPr>
+      </w:pPr>
+      <w:r>
+        <w:t xml:space="preserve">R0903: Die Klasse „Colors“ </w:t>
+      </w:r>
+      <w:proofErr w:type="gramStart"/>
+      <w:r>
+        <w:t>in .</w:t>
+      </w:r>
+      <w:proofErr w:type="spellStart"/>
+      <w:proofErr w:type="gramEnd"/>
+      <w:r>
+        <w:t>src</w:t>
+      </w:r>
+      <w:proofErr w:type="spellEnd"/>
+      <w:r>
+        <w:t xml:space="preserve">/terminal.py dient dem einfachen Zugang zu </w:t>
       </w:r>
     </w:p>
     <w:p>
       <w:pPr>
         <w:pStyle w:val="Listenabsatz"/>
-      </w:pPr>
-      <w:r>
-        <w:rPr>
-          <w:lang w:val="en-GB"/>
-        </w:rPr>
-        <w:t xml:space="preserve">Ascii-Color-Codes. </w:t>
+        <w:rPr>
+          <w:rFonts w:hint="eastAsia"/>
+        </w:rPr>
+      </w:pPr>
+      <w:proofErr w:type="spellStart"/>
+      <w:r>
+        <w:t>Ascii</w:t>
+      </w:r>
+      <w:proofErr w:type="spellEnd"/>
+      <w:r>
+        <w:t xml:space="preserve">-Color-Codes. </w:t>
       </w:r>
       <w:r>
         <w:t>Sie benötigt deshalb keine M</w:t>
@@ -1767,34 +2807,86 @@
         <w:t>ethoden.</w:t>
       </w:r>
     </w:p>
-    <w:p/>
-    <w:p/>
-    <w:p/>
-    <w:p/>
-    <w:p/>
-    <w:p/>
-    <w:p/>
+    <w:p>
+      <w:pPr>
+        <w:rPr>
+          <w:rFonts w:hint="eastAsia"/>
+        </w:rPr>
+      </w:pPr>
+    </w:p>
+    <w:p>
+      <w:pPr>
+        <w:rPr>
+          <w:rFonts w:hint="eastAsia"/>
+        </w:rPr>
+      </w:pPr>
+    </w:p>
+    <w:p>
+      <w:pPr>
+        <w:rPr>
+          <w:rFonts w:hint="eastAsia"/>
+        </w:rPr>
+      </w:pPr>
+    </w:p>
+    <w:p>
+      <w:pPr>
+        <w:rPr>
+          <w:rFonts w:hint="eastAsia"/>
+        </w:rPr>
+      </w:pPr>
+    </w:p>
+    <w:p>
+      <w:pPr>
+        <w:rPr>
+          <w:rFonts w:hint="eastAsia"/>
+        </w:rPr>
+      </w:pPr>
+    </w:p>
+    <w:p>
+      <w:pPr>
+        <w:rPr>
+          <w:rFonts w:hint="eastAsia"/>
+        </w:rPr>
+      </w:pPr>
+    </w:p>
+    <w:p>
+      <w:pPr>
+        <w:rPr>
+          <w:rFonts w:hint="eastAsia"/>
+        </w:rPr>
+      </w:pPr>
+    </w:p>
     <w:p>
       <w:pPr>
         <w:numPr>
           <w:ilvl w:val="0"/>
           <w:numId w:val="1"/>
         </w:numPr>
-      </w:pPr>
-      <w:r>
-        <w:lastRenderedPageBreak/>
+        <w:rPr>
+          <w:rFonts w:hint="eastAsia"/>
+        </w:rPr>
+      </w:pPr>
+      <w:r>
         <w:t>Begründet warum euer Code gut lesbar ist</w:t>
       </w:r>
     </w:p>
     <w:p>
-      <w:r>
-        <w:t>Wir haben uns intern auf einige Regeln f</w:t>
-      </w:r>
-      <w:r>
-        <w:t>ür guten Code geeinigt.</w:t>
-      </w:r>
-    </w:p>
-    <w:p/>
+      <w:pPr>
+        <w:rPr>
+          <w:rFonts w:hint="eastAsia"/>
+        </w:rPr>
+      </w:pPr>
+      <w:r>
+        <w:t>Wir haben uns intern auf einige Regeln für guten Code geeinigt.</w:t>
+      </w:r>
+    </w:p>
+    <w:p>
+      <w:pPr>
+        <w:rPr>
+          <w:rFonts w:hint="eastAsia"/>
+        </w:rPr>
+      </w:pPr>
+    </w:p>
     <w:p>
       <w:pPr>
         <w:pStyle w:val="Listenabsatz"/>
@@ -1802,9 +2894,20 @@
           <w:ilvl w:val="0"/>
           <w:numId w:val="15"/>
         </w:numPr>
-      </w:pPr>
-      <w:r>
-        <w:t xml:space="preserve">Guter Code ist prägnanter Code → Kurzer Code ist guter Code und erhöht die Lesbarkeit. Python gibt dem Programmierer dank inline if-Abfragen und </w:t>
+        <w:rPr>
+          <w:rFonts w:hint="eastAsia"/>
+        </w:rPr>
+      </w:pPr>
+      <w:r>
+        <w:t xml:space="preserve">Guter Code ist prägnanter Code → Kurzer Code ist guter Code und erhöht die Lesbarkeit. Python gibt dem Programmierer dank inline </w:t>
+      </w:r>
+      <w:proofErr w:type="spellStart"/>
+      <w:r>
+        <w:t>if</w:t>
+      </w:r>
+      <w:proofErr w:type="spellEnd"/>
+      <w:r>
+        <w:t xml:space="preserve">-Abfragen und </w:t>
       </w:r>
       <w:r>
         <w:t>L</w:t>
@@ -1813,29 +2916,37 @@
         <w:t>ist</w:t>
       </w:r>
       <w:r>
-        <w:t>-C</w:t>
-      </w:r>
-      <w:r>
-        <w:t>omprehensions die Möglichkeit, möglichst gut lesbaren Code zu schreiben.</w:t>
+        <w:t>-</w:t>
+      </w:r>
+      <w:proofErr w:type="spellStart"/>
+      <w:r>
+        <w:t>C</w:t>
+      </w:r>
+      <w:r>
+        <w:t>omprehensions</w:t>
+      </w:r>
+      <w:proofErr w:type="spellEnd"/>
+      <w:r>
+        <w:t xml:space="preserve"> die Möglichkeit, möglichst gut lesbaren Code zu schreiben.</w:t>
       </w:r>
     </w:p>
     <w:p>
       <w:pPr>
         <w:pStyle w:val="Listenabsatz"/>
+        <w:rPr>
+          <w:rFonts w:hint="eastAsia"/>
+        </w:rPr>
       </w:pPr>
     </w:p>
     <w:p>
       <w:pPr>
         <w:ind w:left="360"/>
-      </w:pPr>
-      <w:r>
-        <w:t>2</w:t>
-      </w:r>
-      <w:r>
-        <w:t>. Py</w:t>
-      </w:r>
-      <w:r>
-        <w:t xml:space="preserve">thon ist nicht Java → Objektorientierung ist gut und schön, aber nicht immer sinnvoll. </w:t>
+        <w:rPr>
+          <w:rFonts w:hint="eastAsia"/>
+        </w:rPr>
+      </w:pPr>
+      <w:r>
+        <w:t xml:space="preserve">2. Python ist nicht Java → Objektorientierung ist gut und schön, aber nicht immer sinnvoll. </w:t>
       </w:r>
       <w:r>
         <w:br/>
@@ -1844,12 +2955,23 @@
         <w:t xml:space="preserve">    </w:t>
       </w:r>
       <w:r>
-        <w:t>Deshalb haben wir absichtlich auf Vererbung und unnötigen Boilerplate-Code verzichtet.</w:t>
+        <w:t xml:space="preserve">Deshalb haben wir absichtlich auf Vererbung und unnötigen </w:t>
+      </w:r>
+      <w:proofErr w:type="spellStart"/>
+      <w:r>
+        <w:t>Boilerplate</w:t>
+      </w:r>
+      <w:proofErr w:type="spellEnd"/>
+      <w:r>
+        <w:t>-Code verzichtet.</w:t>
       </w:r>
     </w:p>
     <w:p>
       <w:pPr>
         <w:ind w:left="360"/>
+        <w:rPr>
+          <w:rFonts w:hint="eastAsia"/>
+        </w:rPr>
       </w:pPr>
     </w:p>
     <w:p>
@@ -1859,28 +2981,31 @@
           <w:ilvl w:val="0"/>
           <w:numId w:val="15"/>
         </w:numPr>
-      </w:pPr>
-      <w:r>
-        <w:t>Segmentierung → Wir haben versucht unser</w:t>
-      </w:r>
-      <w:r>
-        <w:t xml:space="preserve">en Code in möglichst logische </w:t>
+        <w:rPr>
+          <w:rFonts w:hint="eastAsia"/>
+        </w:rPr>
+      </w:pPr>
+      <w:r>
+        <w:t xml:space="preserve">Segmentierung → Wir haben versucht unseren Code in möglichst logische </w:t>
       </w:r>
     </w:p>
     <w:p>
       <w:pPr>
         <w:ind w:left="360" w:firstLine="349"/>
-      </w:pPr>
-      <w:r>
-        <w:t>Untert</w:t>
-      </w:r>
-      <w:r>
-        <w:t>eilungen zu splitten.</w:t>
+        <w:rPr>
+          <w:rFonts w:hint="eastAsia"/>
+        </w:rPr>
+      </w:pPr>
+      <w:r>
+        <w:t>Unterteilungen zu splitten.</w:t>
       </w:r>
     </w:p>
     <w:p>
       <w:pPr>
         <w:ind w:left="360" w:firstLine="349"/>
+        <w:rPr>
+          <w:rFonts w:hint="eastAsia"/>
+        </w:rPr>
       </w:pPr>
     </w:p>
     <w:p>
@@ -1890,9 +3015,20 @@
           <w:ilvl w:val="0"/>
           <w:numId w:val="15"/>
         </w:numPr>
-      </w:pPr>
-      <w:r>
-        <w:t xml:space="preserve">Consistency → Wir haben versucht, unsere libraries möglichst konsistent zu halten, um eine </w:t>
+        <w:rPr>
+          <w:rFonts w:hint="eastAsia"/>
+        </w:rPr>
+      </w:pPr>
+      <w:r>
+        <w:t xml:space="preserve">Consistency → Wir haben versucht, unsere </w:t>
+      </w:r>
+      <w:proofErr w:type="spellStart"/>
+      <w:r>
+        <w:t>libraries</w:t>
+      </w:r>
+      <w:proofErr w:type="spellEnd"/>
+      <w:r>
+        <w:t xml:space="preserve"> möglichst konsistent zu halten, um eine </w:t>
       </w:r>
       <w:r>
         <w:t xml:space="preserve">   </w:t>
@@ -1901,16 +3037,32 @@
     <w:p>
       <w:pPr>
         <w:pStyle w:val="Listenabsatz"/>
+        <w:rPr>
+          <w:rFonts w:hint="eastAsia"/>
+        </w:rPr>
       </w:pPr>
       <w:r>
         <w:t>einfache Benutzung durch alle Teammitglieder zu ermöglichen.</w:t>
       </w:r>
     </w:p>
-    <w:p/>
-    <w:p/>
-    <w:p>
-      <w:pPr>
-        <w:rPr>
+    <w:p>
+      <w:pPr>
+        <w:rPr>
+          <w:rFonts w:hint="eastAsia"/>
+        </w:rPr>
+      </w:pPr>
+    </w:p>
+    <w:p>
+      <w:pPr>
+        <w:rPr>
+          <w:rFonts w:hint="eastAsia"/>
+        </w:rPr>
+      </w:pPr>
+    </w:p>
+    <w:p>
+      <w:pPr>
+        <w:rPr>
+          <w:rFonts w:hint="eastAsia"/>
           <w:b/>
           <w:bCs/>
         </w:rPr>
@@ -1929,6 +3081,9 @@
           <w:ilvl w:val="0"/>
           <w:numId w:val="2"/>
         </w:numPr>
+        <w:rPr>
+          <w:rFonts w:hint="eastAsia"/>
+        </w:rPr>
       </w:pPr>
       <w:r>
         <w:t>Ausgefüllte Bewertungstabelle</w:t>
@@ -1937,12 +3092,29 @@
     <w:p>
       <w:pPr>
         <w:ind w:left="720"/>
-      </w:pPr>
-      <w:r>
-        <w:t>Tabelle in ./doc/Bewertung.xlsx</w:t>
-      </w:r>
-    </w:p>
-    <w:p/>
+        <w:rPr>
+          <w:rFonts w:hint="eastAsia"/>
+        </w:rPr>
+      </w:pPr>
+      <w:r>
+        <w:t>Tabelle in ./</w:t>
+      </w:r>
+      <w:proofErr w:type="spellStart"/>
+      <w:r>
+        <w:t>doc</w:t>
+      </w:r>
+      <w:proofErr w:type="spellEnd"/>
+      <w:r>
+        <w:t>/Bewertung.xlsx</w:t>
+      </w:r>
+    </w:p>
+    <w:p>
+      <w:pPr>
+        <w:rPr>
+          <w:rFonts w:hint="eastAsia"/>
+        </w:rPr>
+      </w:pPr>
+    </w:p>
     <w:sectPr>
       <w:pgSz w:w="11906" w:h="16838"/>
       <w:pgMar w:top="1134" w:right="1134" w:bottom="1134" w:left="1134" w:header="0" w:footer="0" w:gutter="0"/>
@@ -3904,49 +5076,49 @@
       </w:rPr>
     </w:lvl>
   </w:abstractNum>
-  <w:num w:numId="1">
+  <w:num w:numId="1" w16cid:durableId="7752927">
     <w:abstractNumId w:val="8"/>
   </w:num>
-  <w:num w:numId="2">
+  <w:num w:numId="2" w16cid:durableId="84766768">
     <w:abstractNumId w:val="9"/>
   </w:num>
-  <w:num w:numId="3">
+  <w:num w:numId="3" w16cid:durableId="20864961">
     <w:abstractNumId w:val="7"/>
   </w:num>
-  <w:num w:numId="4">
+  <w:num w:numId="4" w16cid:durableId="2137987941">
     <w:abstractNumId w:val="12"/>
   </w:num>
-  <w:num w:numId="5">
+  <w:num w:numId="5" w16cid:durableId="839850335">
     <w:abstractNumId w:val="13"/>
   </w:num>
-  <w:num w:numId="6">
+  <w:num w:numId="6" w16cid:durableId="288900212">
     <w:abstractNumId w:val="4"/>
   </w:num>
-  <w:num w:numId="7">
+  <w:num w:numId="7" w16cid:durableId="488597122">
     <w:abstractNumId w:val="10"/>
   </w:num>
-  <w:num w:numId="8">
+  <w:num w:numId="8" w16cid:durableId="1793402976">
     <w:abstractNumId w:val="0"/>
   </w:num>
-  <w:num w:numId="9">
+  <w:num w:numId="9" w16cid:durableId="1378045284">
     <w:abstractNumId w:val="1"/>
   </w:num>
-  <w:num w:numId="10">
+  <w:num w:numId="10" w16cid:durableId="485820465">
     <w:abstractNumId w:val="6"/>
   </w:num>
-  <w:num w:numId="11">
+  <w:num w:numId="11" w16cid:durableId="1605721974">
     <w:abstractNumId w:val="3"/>
   </w:num>
-  <w:num w:numId="12">
+  <w:num w:numId="12" w16cid:durableId="187260814">
     <w:abstractNumId w:val="11"/>
   </w:num>
-  <w:num w:numId="13">
+  <w:num w:numId="13" w16cid:durableId="977414015">
     <w:abstractNumId w:val="5"/>
   </w:num>
-  <w:num w:numId="14">
+  <w:num w:numId="14" w16cid:durableId="1987781145">
     <w:abstractNumId w:val="14"/>
   </w:num>
-  <w:num w:numId="15">
+  <w:num w:numId="15" w16cid:durableId="1133593159">
     <w:abstractNumId w:val="2"/>
   </w:num>
 </w:numbering>

</xml_diff>